<commit_message>
Documento de visao sem correção + att diagrama de classe
</commit_message>
<xml_diff>
--- a/docs/Documento de visão(1).docx
+++ b/docs/Documento de visão(1).docx
@@ -590,7 +590,7 @@
           <w:sz w:val="24"/>
           <w:szCs w:val="24"/>
         </w:rPr>
-        <w:t>será desenvolvido neste projeto dará aos bombeiros uma gestão mais eficiente, ecológica</w:t>
+        <w:t>será desenvolvido neste projeto dará aos bombeiros uma gestão mais eficiente</w:t>
       </w:r>
       <w:r>
         <w:rPr>
@@ -1337,16 +1337,6 @@
                 <w:lang w:val="en-US"/>
               </w:rPr>
             </w:pPr>
-            <w:r>
-              <w:rPr>
-                <w:b/>
-                <w:bCs/>
-                <w:sz w:val="24"/>
-                <w:szCs w:val="24"/>
-                <w:lang w:val="en-US"/>
-              </w:rPr>
-              <w:t>Matheus Victor</w:t>
-            </w:r>
           </w:p>
         </w:tc>
         <w:tc>
@@ -1364,16 +1354,6 @@
                 <w:lang w:val="en-US"/>
               </w:rPr>
             </w:pPr>
-            <w:r>
-              <w:rPr>
-                <w:b/>
-                <w:bCs/>
-                <w:sz w:val="24"/>
-                <w:szCs w:val="24"/>
-                <w:lang w:val="en-US"/>
-              </w:rPr>
-              <w:t>UX/UI designer</w:t>
-            </w:r>
           </w:p>
         </w:tc>
       </w:tr>
@@ -2086,6 +2066,7 @@
               </w:rPr>
               <w:t xml:space="preserve"> dos </w:t>
             </w:r>
+            <w:proofErr w:type="spellStart"/>
             <w:r>
               <w:rPr>
                 <w:b/>
@@ -2104,7 +2085,18 @@
                 <w:szCs w:val="24"/>
                 <w:lang w:val="en-US"/>
               </w:rPr>
-              <w:t>ombeiros.</w:t>
+              <w:t>ombeiros</w:t>
+            </w:r>
+            <w:proofErr w:type="spellEnd"/>
+            <w:r>
+              <w:rPr>
+                <w:b/>
+                <w:bCs/>
+                <w:sz w:val="24"/>
+                <w:szCs w:val="24"/>
+                <w:lang w:val="en-US"/>
+              </w:rPr>
+              <w:t>.</w:t>
             </w:r>
           </w:p>
         </w:tc>
@@ -3711,7 +3703,164 @@
     </w:p>
     <w:p>
       <w:pPr>
-        <w:jc w:val="both"/>
+        <w:pStyle w:val="PargrafodaLista"/>
+        <w:ind w:left="644"/>
+        <w:jc w:val="center"/>
+        <w:rPr>
+          <w:b/>
+          <w:bCs/>
+          <w:sz w:val="28"/>
+          <w:szCs w:val="28"/>
+        </w:rPr>
+      </w:pPr>
+      <w:r>
+        <w:rPr>
+          <w:b/>
+          <w:bCs/>
+          <w:sz w:val="28"/>
+          <w:szCs w:val="28"/>
+        </w:rPr>
+        <w:t>História do Usuário</w:t>
+      </w:r>
+    </w:p>
+    <w:p>
+      <w:pPr>
+        <w:pStyle w:val="PargrafodaLista"/>
+        <w:ind w:left="644"/>
+        <w:rPr>
+          <w:sz w:val="24"/>
+          <w:szCs w:val="24"/>
+        </w:rPr>
+      </w:pPr>
+      <w:r>
+        <w:rPr>
+          <w:sz w:val="24"/>
+          <w:szCs w:val="24"/>
+        </w:rPr>
+        <w:t>Como Bombeiro eu quero poder ver rotas para melhorar a navegação nas ruas e para aqueles novos combatentes saiba, as ruas aonde possa ir sem problemas.</w:t>
+      </w:r>
+    </w:p>
+    <w:p>
+      <w:pPr>
+        <w:pStyle w:val="PargrafodaLista"/>
+        <w:ind w:left="644"/>
+        <w:rPr>
+          <w:sz w:val="24"/>
+          <w:szCs w:val="24"/>
+        </w:rPr>
+      </w:pPr>
+    </w:p>
+    <w:p>
+      <w:pPr>
+        <w:pStyle w:val="PargrafodaLista"/>
+        <w:ind w:left="644"/>
+        <w:rPr>
+          <w:sz w:val="24"/>
+          <w:szCs w:val="24"/>
+        </w:rPr>
+      </w:pPr>
+      <w:r>
+        <w:rPr>
+          <w:sz w:val="24"/>
+          <w:szCs w:val="24"/>
+        </w:rPr>
+        <w:t>Governo do estado eu quero mais eficácia no atendimento as emergências ser mais fácil para a população fazer contato com bombeiros.</w:t>
+      </w:r>
+    </w:p>
+    <w:p>
+      <w:pPr>
+        <w:pStyle w:val="PargrafodaLista"/>
+        <w:ind w:left="644"/>
+        <w:rPr>
+          <w:sz w:val="24"/>
+          <w:szCs w:val="24"/>
+        </w:rPr>
+      </w:pPr>
+    </w:p>
+    <w:p>
+      <w:pPr>
+        <w:pStyle w:val="PargrafodaLista"/>
+        <w:ind w:left="644"/>
+        <w:rPr>
+          <w:sz w:val="24"/>
+          <w:szCs w:val="24"/>
+        </w:rPr>
+      </w:pPr>
+      <w:r>
+        <w:rPr>
+          <w:sz w:val="24"/>
+          <w:szCs w:val="24"/>
+        </w:rPr>
+        <w:t xml:space="preserve">Juliana quero </w:t>
+      </w:r>
+      <w:r>
+        <w:rPr>
+          <w:sz w:val="24"/>
+          <w:szCs w:val="24"/>
+        </w:rPr>
+        <w:t>um atendimento mais ágil</w:t>
+      </w:r>
+      <w:r>
+        <w:rPr>
+          <w:sz w:val="24"/>
+          <w:szCs w:val="24"/>
+        </w:rPr>
+        <w:t xml:space="preserve"> que não precise ficar ligando para o Bombeiro </w:t>
+      </w:r>
+      <w:r>
+        <w:rPr>
+          <w:sz w:val="24"/>
+          <w:szCs w:val="24"/>
+        </w:rPr>
+        <w:t>com a criação de emergência rápidas e atendimento por mensagem e facilitar a interação com bombeiros</w:t>
+      </w:r>
+    </w:p>
+    <w:p>
+      <w:pPr>
+        <w:pStyle w:val="PargrafodaLista"/>
+        <w:ind w:left="644"/>
+        <w:rPr>
+          <w:sz w:val="24"/>
+          <w:szCs w:val="24"/>
+        </w:rPr>
+      </w:pPr>
+    </w:p>
+    <w:p>
+      <w:pPr>
+        <w:pStyle w:val="PargrafodaLista"/>
+        <w:ind w:left="644"/>
+        <w:rPr>
+          <w:sz w:val="24"/>
+          <w:szCs w:val="24"/>
+        </w:rPr>
+      </w:pPr>
+    </w:p>
+    <w:p>
+      <w:pPr>
+        <w:pStyle w:val="PargrafodaLista"/>
+        <w:ind w:left="644"/>
+        <w:rPr>
+          <w:sz w:val="24"/>
+          <w:szCs w:val="24"/>
+        </w:rPr>
+      </w:pPr>
+    </w:p>
+    <w:p>
+      <w:pPr>
+        <w:pStyle w:val="PargrafodaLista"/>
+        <w:ind w:left="644"/>
+        <w:jc w:val="center"/>
+        <w:rPr>
+          <w:b/>
+          <w:bCs/>
+          <w:sz w:val="28"/>
+          <w:szCs w:val="28"/>
+        </w:rPr>
+      </w:pPr>
+    </w:p>
+    <w:p>
+      <w:pPr>
+        <w:jc w:val="center"/>
         <w:rPr>
           <w:b/>
           <w:bCs/>
@@ -3803,7 +3952,7 @@
           <w:sz w:val="24"/>
           <w:szCs w:val="24"/>
         </w:rPr>
-        <w:t>Editar usuário.</w:t>
+        <w:t>Cadastra usuário.</w:t>
       </w:r>
     </w:p>
     <w:p>
@@ -3826,7 +3975,14 @@
           <w:sz w:val="24"/>
           <w:szCs w:val="24"/>
         </w:rPr>
-        <w:t>Excluir usuário.</w:t>
+        <w:t>Logar</w:t>
+      </w:r>
+      <w:r>
+        <w:rPr>
+          <w:sz w:val="24"/>
+          <w:szCs w:val="24"/>
+        </w:rPr>
+        <w:t>.</w:t>
       </w:r>
     </w:p>
     <w:p>
@@ -3849,7 +4005,78 @@
           <w:sz w:val="24"/>
           <w:szCs w:val="24"/>
         </w:rPr>
-        <w:t>Exibir usuário.</w:t>
+        <w:t>Editar usuário.</w:t>
+      </w:r>
+      <w:r>
+        <w:rPr>
+          <w:sz w:val="24"/>
+          <w:szCs w:val="24"/>
+        </w:rPr>
+        <w:t xml:space="preserve"> </w:t>
+      </w:r>
+    </w:p>
+    <w:p>
+      <w:pPr>
+        <w:ind w:left="720"/>
+        <w:jc w:val="both"/>
+        <w:rPr>
+          <w:b/>
+          <w:bCs/>
+          <w:sz w:val="24"/>
+          <w:szCs w:val="24"/>
+        </w:rPr>
+      </w:pPr>
+    </w:p>
+    <w:p>
+      <w:pPr>
+        <w:pStyle w:val="PargrafodaLista"/>
+        <w:numPr>
+          <w:ilvl w:val="0"/>
+          <w:numId w:val="7"/>
+        </w:numPr>
+        <w:jc w:val="both"/>
+        <w:rPr>
+          <w:b/>
+          <w:bCs/>
+          <w:sz w:val="28"/>
+          <w:szCs w:val="28"/>
+        </w:rPr>
+      </w:pPr>
+      <w:r>
+        <w:rPr>
+          <w:b/>
+          <w:bCs/>
+          <w:sz w:val="28"/>
+          <w:szCs w:val="28"/>
+        </w:rPr>
+        <w:t>Criar</w:t>
+      </w:r>
+      <w:r>
+        <w:rPr>
+          <w:b/>
+          <w:bCs/>
+          <w:sz w:val="28"/>
+          <w:szCs w:val="28"/>
+        </w:rPr>
+        <w:t xml:space="preserve"> </w:t>
+      </w:r>
+      <w:r>
+        <w:rPr>
+          <w:b/>
+          <w:bCs/>
+          <w:sz w:val="28"/>
+          <w:szCs w:val="28"/>
+        </w:rPr>
+        <w:t>E</w:t>
+      </w:r>
+      <w:r>
+        <w:rPr>
+          <w:b/>
+          <w:bCs/>
+          <w:sz w:val="28"/>
+          <w:szCs w:val="28"/>
+        </w:rPr>
+        <w:t>mergência;</w:t>
       </w:r>
     </w:p>
     <w:p>
@@ -3872,7 +4099,37 @@
           <w:sz w:val="24"/>
           <w:szCs w:val="24"/>
         </w:rPr>
-        <w:t>Logar.</w:t>
+        <w:t>Cria Emergência.</w:t>
+      </w:r>
+    </w:p>
+    <w:p>
+      <w:pPr>
+        <w:pStyle w:val="PargrafodaLista"/>
+        <w:numPr>
+          <w:ilvl w:val="2"/>
+          <w:numId w:val="7"/>
+        </w:numPr>
+        <w:jc w:val="both"/>
+        <w:rPr>
+          <w:b/>
+          <w:bCs/>
+          <w:sz w:val="24"/>
+          <w:szCs w:val="24"/>
+        </w:rPr>
+      </w:pPr>
+      <w:r>
+        <w:rPr>
+          <w:sz w:val="24"/>
+          <w:szCs w:val="24"/>
+        </w:rPr>
+        <w:t>Enviar</w:t>
+      </w:r>
+      <w:r>
+        <w:rPr>
+          <w:sz w:val="24"/>
+          <w:szCs w:val="24"/>
+        </w:rPr>
+        <w:t xml:space="preserve"> Emergência.</w:t>
       </w:r>
     </w:p>
     <w:p>
@@ -3910,34 +4167,16 @@
           <w:sz w:val="28"/>
           <w:szCs w:val="28"/>
         </w:rPr>
-        <w:t>Criar</w:t>
-      </w:r>
-      <w:r>
-        <w:rPr>
-          <w:b/>
-          <w:bCs/>
-          <w:sz w:val="28"/>
-          <w:szCs w:val="28"/>
-        </w:rPr>
-        <w:t xml:space="preserve"> </w:t>
-      </w:r>
-      <w:r>
-        <w:rPr>
-          <w:b/>
-          <w:bCs/>
-          <w:sz w:val="28"/>
-          <w:szCs w:val="28"/>
-        </w:rPr>
-        <w:t>E</w:t>
-      </w:r>
-      <w:r>
-        <w:rPr>
-          <w:b/>
-          <w:bCs/>
-          <w:sz w:val="28"/>
-          <w:szCs w:val="28"/>
-        </w:rPr>
-        <w:t>mergência;</w:t>
+        <w:t>Atendimento a</w:t>
+      </w:r>
+      <w:r>
+        <w:rPr>
+          <w:b/>
+          <w:bCs/>
+          <w:sz w:val="28"/>
+          <w:szCs w:val="28"/>
+        </w:rPr>
+        <w:t xml:space="preserve"> Emergência;</w:t>
       </w:r>
     </w:p>
     <w:p>
@@ -3960,14 +4199,7 @@
           <w:sz w:val="24"/>
           <w:szCs w:val="24"/>
         </w:rPr>
-        <w:t>Enviar</w:t>
-      </w:r>
-      <w:r>
-        <w:rPr>
-          <w:sz w:val="24"/>
-          <w:szCs w:val="24"/>
-        </w:rPr>
-        <w:t xml:space="preserve"> Emergência.</w:t>
+        <w:t>Recebe Emergência.</w:t>
       </w:r>
     </w:p>
     <w:p>
@@ -3990,13 +4222,11 @@
           <w:sz w:val="24"/>
           <w:szCs w:val="24"/>
         </w:rPr>
-        <w:t>Exibir Emergência.</w:t>
-      </w:r>
-    </w:p>
-    <w:p>
-      <w:pPr>
-        <w:pStyle w:val="PargrafodaLista"/>
-        <w:ind w:left="1224"/>
+        <w:t xml:space="preserve">Realiza envio de profissionais </w:t>
+      </w:r>
+    </w:p>
+    <w:p>
+      <w:pPr>
         <w:jc w:val="both"/>
         <w:rPr>
           <w:b/>
@@ -4028,16 +4258,7 @@
           <w:sz w:val="28"/>
           <w:szCs w:val="28"/>
         </w:rPr>
-        <w:t>Atendimento a</w:t>
-      </w:r>
-      <w:r>
-        <w:rPr>
-          <w:b/>
-          <w:bCs/>
-          <w:sz w:val="28"/>
-          <w:szCs w:val="28"/>
-        </w:rPr>
-        <w:t xml:space="preserve"> Emergência;</w:t>
+        <w:t>Chamada Encerada;</w:t>
       </w:r>
     </w:p>
     <w:p>
@@ -4060,7 +4281,95 @@
           <w:sz w:val="24"/>
           <w:szCs w:val="24"/>
         </w:rPr>
-        <w:t>Recebe Emergência.</w:t>
+        <w:t xml:space="preserve">Emergência </w:t>
+      </w:r>
+      <w:r>
+        <w:rPr>
+          <w:sz w:val="24"/>
+          <w:szCs w:val="24"/>
+        </w:rPr>
+        <w:t>finalizada.</w:t>
+      </w:r>
+    </w:p>
+    <w:p>
+      <w:pPr>
+        <w:jc w:val="both"/>
+        <w:rPr>
+          <w:b/>
+          <w:bCs/>
+          <w:sz w:val="24"/>
+          <w:szCs w:val="24"/>
+        </w:rPr>
+      </w:pPr>
+    </w:p>
+    <w:p>
+      <w:pPr>
+        <w:jc w:val="center"/>
+        <w:rPr>
+          <w:b/>
+          <w:bCs/>
+          <w:sz w:val="28"/>
+          <w:szCs w:val="28"/>
+        </w:rPr>
+      </w:pPr>
+      <w:r>
+        <w:rPr>
+          <w:b/>
+          <w:bCs/>
+          <w:sz w:val="28"/>
+          <w:szCs w:val="28"/>
+        </w:rPr>
+        <w:t>Backlog do produto</w:t>
+      </w:r>
+    </w:p>
+    <w:p>
+      <w:pPr>
+        <w:jc w:val="center"/>
+        <w:rPr>
+          <w:b/>
+          <w:bCs/>
+          <w:sz w:val="28"/>
+          <w:szCs w:val="28"/>
+        </w:rPr>
+      </w:pPr>
+      <w:r>
+        <w:rPr>
+          <w:b/>
+          <w:bCs/>
+          <w:sz w:val="28"/>
+          <w:szCs w:val="28"/>
+        </w:rPr>
+        <w:t>Definindo prioridades</w:t>
+      </w:r>
+    </w:p>
+    <w:p>
+      <w:pPr>
+        <w:jc w:val="both"/>
+        <w:rPr>
+          <w:b/>
+          <w:bCs/>
+          <w:sz w:val="28"/>
+          <w:szCs w:val="28"/>
+        </w:rPr>
+      </w:pPr>
+      <w:r>
+        <w:rPr>
+          <w:b/>
+          <w:bCs/>
+          <w:sz w:val="28"/>
+          <w:szCs w:val="28"/>
+        </w:rPr>
+        <w:lastRenderedPageBreak/>
+        <w:t xml:space="preserve">1. </w:t>
+      </w:r>
+      <w:r>
+        <w:rPr>
+          <w:b/>
+          <w:bCs/>
+          <w:sz w:val="28"/>
+          <w:szCs w:val="28"/>
+        </w:rPr>
+        <w:t>Cadastra Usuário.</w:t>
       </w:r>
     </w:p>
     <w:p>
@@ -4068,7 +4377,7 @@
         <w:pStyle w:val="PargrafodaLista"/>
         <w:numPr>
           <w:ilvl w:val="2"/>
-          <w:numId w:val="7"/>
+          <w:numId w:val="4"/>
         </w:numPr>
         <w:jc w:val="both"/>
         <w:rPr>
@@ -4080,21 +4389,334 @@
       </w:pPr>
       <w:r>
         <w:rPr>
-          <w:sz w:val="24"/>
-          <w:szCs w:val="24"/>
-        </w:rPr>
-        <w:t xml:space="preserve">Realiza envio de profissionais </w:t>
-      </w:r>
-    </w:p>
-    <w:p>
-      <w:pPr>
-        <w:jc w:val="both"/>
-        <w:rPr>
-          <w:b/>
-          <w:bCs/>
-          <w:sz w:val="24"/>
-          <w:szCs w:val="24"/>
-        </w:rPr>
+          <w:b/>
+          <w:bCs/>
+          <w:sz w:val="24"/>
+          <w:szCs w:val="24"/>
+        </w:rPr>
+        <w:t>Cadastra Usuário.</w:t>
+      </w:r>
+    </w:p>
+    <w:p>
+      <w:pPr>
+        <w:jc w:val="both"/>
+      </w:pPr>
+      <w:r>
+        <w:t xml:space="preserve">Deve ser criada uma área para registro de novos </w:t>
+      </w:r>
+      <w:r>
+        <w:t>Usuários</w:t>
+      </w:r>
+      <w:r>
+        <w:t>, onde haverá um formulário para preenchimento</w:t>
+      </w:r>
+      <w:r>
+        <w:t>:</w:t>
+      </w:r>
+      <w:r>
+        <w:t xml:space="preserve"> Nome, e-mail, usuário, senha, data de nascimento, telefone, </w:t>
+      </w:r>
+      <w:proofErr w:type="spellStart"/>
+      <w:r>
+        <w:t>cpf</w:t>
+      </w:r>
+      <w:proofErr w:type="spellEnd"/>
+      <w:r>
+        <w:t xml:space="preserve">, cep, deficiência, alergia, tipo sanguíneo e </w:t>
+      </w:r>
+      <w:proofErr w:type="spellStart"/>
+      <w:r>
+        <w:t>pcd</w:t>
+      </w:r>
+      <w:proofErr w:type="spellEnd"/>
+      <w:r>
+        <w:t>.</w:t>
+      </w:r>
+    </w:p>
+    <w:p>
+      <w:pPr>
+        <w:jc w:val="both"/>
+        <w:rPr>
+          <w:b/>
+          <w:bCs/>
+        </w:rPr>
+      </w:pPr>
+      <w:r>
+        <w:rPr>
+          <w:b/>
+          <w:bCs/>
+        </w:rPr>
+        <w:t>Critérios de aceitação:</w:t>
+      </w:r>
+    </w:p>
+    <w:p>
+      <w:pPr>
+        <w:jc w:val="both"/>
+      </w:pPr>
+      <w:r>
+        <w:t xml:space="preserve"> 1 - Após o preenchimento dos dados, </w:t>
+      </w:r>
+      <w:r>
+        <w:t>do Usuário</w:t>
+      </w:r>
+      <w:r>
+        <w:t xml:space="preserve"> deve ser registrado com sucesso.</w:t>
+      </w:r>
+    </w:p>
+    <w:p>
+      <w:pPr>
+        <w:jc w:val="both"/>
+      </w:pPr>
+      <w:r>
+        <w:t xml:space="preserve"> 2 - Devem ser realizadas validações em cada campo do formulário para que não seja aceito campo em branco</w:t>
+      </w:r>
+      <w:r>
+        <w:t>.</w:t>
+      </w:r>
+    </w:p>
+    <w:p>
+      <w:pPr>
+        <w:jc w:val="both"/>
+      </w:pPr>
+      <w:r>
+        <w:t xml:space="preserve"> 3 - </w:t>
+      </w:r>
+      <w:r>
+        <w:t>Após</w:t>
+      </w:r>
+      <w:r>
+        <w:t xml:space="preserve"> o registro de cada </w:t>
+      </w:r>
+      <w:r>
+        <w:t>Usuário</w:t>
+      </w:r>
+      <w:r>
+        <w:t xml:space="preserve"> o sistema deverá exibir uma mensagem de confirmaçã</w:t>
+      </w:r>
+      <w:r>
+        <w:t>o que o usuário está cadastrado</w:t>
+      </w:r>
+      <w:r>
+        <w:t>.</w:t>
+      </w:r>
+    </w:p>
+    <w:p>
+      <w:pPr>
+        <w:pStyle w:val="PargrafodaLista"/>
+        <w:numPr>
+          <w:ilvl w:val="2"/>
+          <w:numId w:val="4"/>
+        </w:numPr>
+        <w:jc w:val="both"/>
+        <w:rPr>
+          <w:b/>
+          <w:bCs/>
+          <w:sz w:val="24"/>
+          <w:szCs w:val="24"/>
+        </w:rPr>
+      </w:pPr>
+      <w:r>
+        <w:rPr>
+          <w:b/>
+          <w:bCs/>
+          <w:sz w:val="24"/>
+          <w:szCs w:val="24"/>
+        </w:rPr>
+        <w:t>Logar.</w:t>
+      </w:r>
+    </w:p>
+    <w:p>
+      <w:pPr>
+        <w:ind w:left="360"/>
+        <w:jc w:val="both"/>
+      </w:pPr>
+      <w:r>
+        <w:t xml:space="preserve">O Usuário Assim que ele se cadastra pode efetuar login ao preencher os espaços com login e senha o usuário </w:t>
+      </w:r>
+      <w:proofErr w:type="spellStart"/>
+      <w:r>
+        <w:t>logara</w:t>
+      </w:r>
+      <w:proofErr w:type="spellEnd"/>
+      <w:r>
+        <w:t xml:space="preserve"> com sucesso na aplicação.</w:t>
+      </w:r>
+    </w:p>
+    <w:p>
+      <w:pPr>
+        <w:ind w:left="360"/>
+        <w:jc w:val="both"/>
+        <w:rPr>
+          <w:b/>
+          <w:bCs/>
+        </w:rPr>
+      </w:pPr>
+      <w:r>
+        <w:rPr>
+          <w:b/>
+          <w:bCs/>
+        </w:rPr>
+        <w:t>Critérios de aceitação:</w:t>
+      </w:r>
+    </w:p>
+    <w:p>
+      <w:pPr>
+        <w:ind w:left="360"/>
+        <w:jc w:val="both"/>
+      </w:pPr>
+      <w:r>
+        <w:t xml:space="preserve"> 1 - Após o preenchimento dos dados, do Usuário deve ter acesso a aplicação com sucesso.</w:t>
+      </w:r>
+    </w:p>
+    <w:p>
+      <w:pPr>
+        <w:ind w:left="360"/>
+        <w:jc w:val="both"/>
+      </w:pPr>
+      <w:r>
+        <w:t xml:space="preserve"> 2 - Devem ser realizadas validações em cada campo do formulário para que não seja aceito campo em branco.</w:t>
+      </w:r>
+    </w:p>
+    <w:p>
+      <w:pPr>
+        <w:ind w:left="360"/>
+        <w:jc w:val="both"/>
+      </w:pPr>
+      <w:r>
+        <w:t xml:space="preserve"> 3 – Após </w:t>
+      </w:r>
+      <w:r>
+        <w:t>efetuar</w:t>
+      </w:r>
+      <w:r>
+        <w:t xml:space="preserve"> o login o sistema deverá exibir a aplicação.</w:t>
+      </w:r>
+    </w:p>
+    <w:p>
+      <w:pPr>
+        <w:pStyle w:val="PargrafodaLista"/>
+        <w:numPr>
+          <w:ilvl w:val="2"/>
+          <w:numId w:val="4"/>
+        </w:numPr>
+        <w:jc w:val="both"/>
+        <w:rPr>
+          <w:b/>
+          <w:bCs/>
+          <w:sz w:val="24"/>
+          <w:szCs w:val="24"/>
+        </w:rPr>
+      </w:pPr>
+      <w:r>
+        <w:rPr>
+          <w:b/>
+          <w:bCs/>
+          <w:sz w:val="24"/>
+          <w:szCs w:val="24"/>
+        </w:rPr>
+        <w:t>Editar Usuário</w:t>
+      </w:r>
+      <w:r>
+        <w:rPr>
+          <w:b/>
+          <w:bCs/>
+          <w:sz w:val="24"/>
+          <w:szCs w:val="24"/>
+        </w:rPr>
+        <w:t>.</w:t>
+      </w:r>
+    </w:p>
+    <w:p>
+      <w:pPr>
+        <w:ind w:left="360"/>
+        <w:jc w:val="both"/>
+      </w:pPr>
+      <w:r>
+        <w:t xml:space="preserve">Indo em perfil poderá </w:t>
+      </w:r>
+      <w:r>
+        <w:t>acessar área</w:t>
+      </w:r>
+      <w:r>
+        <w:t xml:space="preserve"> para e</w:t>
+      </w:r>
+      <w:r>
+        <w:t xml:space="preserve">ditar </w:t>
+      </w:r>
+      <w:r>
+        <w:t>áreas dos</w:t>
+      </w:r>
+      <w:r>
+        <w:t xml:space="preserve"> formulários para preenchimento: Nome, e-mail, usuário, senha, data de nascimento, telefone, </w:t>
+      </w:r>
+      <w:proofErr w:type="spellStart"/>
+      <w:r>
+        <w:t>cpf</w:t>
+      </w:r>
+      <w:proofErr w:type="spellEnd"/>
+      <w:r>
+        <w:t xml:space="preserve">, cep, deficiência, alergia, tipo sanguíneo e </w:t>
+      </w:r>
+      <w:proofErr w:type="spellStart"/>
+      <w:r>
+        <w:t>pcd</w:t>
+      </w:r>
+      <w:proofErr w:type="spellEnd"/>
+      <w:r>
+        <w:t>.</w:t>
+      </w:r>
+    </w:p>
+    <w:p>
+      <w:pPr>
+        <w:ind w:left="360"/>
+        <w:jc w:val="both"/>
+        <w:rPr>
+          <w:b/>
+          <w:bCs/>
+        </w:rPr>
+      </w:pPr>
+      <w:r>
+        <w:rPr>
+          <w:b/>
+          <w:bCs/>
+        </w:rPr>
+        <w:t>Critérios de aceitação:</w:t>
+      </w:r>
+    </w:p>
+    <w:p>
+      <w:pPr>
+        <w:ind w:left="360"/>
+        <w:jc w:val="both"/>
+      </w:pPr>
+      <w:r>
+        <w:t xml:space="preserve"> 1 - Após o preenchimento dos dados, do Usuário deve ser editado com sucesso.</w:t>
+      </w:r>
+    </w:p>
+    <w:p>
+      <w:pPr>
+        <w:ind w:left="360"/>
+        <w:jc w:val="both"/>
+      </w:pPr>
+      <w:r>
+        <w:t xml:space="preserve"> 2 - Devem ser realizadas validações em cada campo do formulário para que não seja aceito campo em branco.</w:t>
+      </w:r>
+    </w:p>
+    <w:p>
+      <w:pPr>
+        <w:ind w:left="360"/>
+        <w:jc w:val="both"/>
+      </w:pPr>
+      <w:r>
+        <w:t xml:space="preserve"> 3 – Após a Edição o sistema</w:t>
+      </w:r>
+      <w:r>
+        <w:t xml:space="preserve"> deverá exibir uma mensagem de confirmação que o foi editado com sucesso.</w:t>
+      </w:r>
+    </w:p>
+    <w:p>
+      <w:pPr>
+        <w:ind w:left="360"/>
+        <w:jc w:val="both"/>
       </w:pPr>
     </w:p>
     <w:p>
@@ -4102,7 +4724,7 @@
         <w:pStyle w:val="PargrafodaLista"/>
         <w:numPr>
           <w:ilvl w:val="0"/>
-          <w:numId w:val="7"/>
+          <w:numId w:val="4"/>
         </w:numPr>
         <w:jc w:val="both"/>
         <w:rPr>
@@ -4119,15 +4741,28 @@
           <w:sz w:val="28"/>
           <w:szCs w:val="28"/>
         </w:rPr>
-        <w:t>Chamada Encerada;</w:t>
-      </w:r>
+        <w:t>Criar Emergência;</w:t>
+      </w:r>
+    </w:p>
+    <w:p>
+      <w:pPr>
+        <w:pStyle w:val="PargrafodaLista"/>
+        <w:ind w:left="360"/>
+        <w:jc w:val="both"/>
+        <w:rPr>
+          <w:b/>
+          <w:bCs/>
+          <w:sz w:val="28"/>
+          <w:szCs w:val="28"/>
+        </w:rPr>
+      </w:pPr>
     </w:p>
     <w:p>
       <w:pPr>
         <w:pStyle w:val="PargrafodaLista"/>
         <w:numPr>
           <w:ilvl w:val="2"/>
-          <w:numId w:val="7"/>
+          <w:numId w:val="4"/>
         </w:numPr>
         <w:jc w:val="both"/>
         <w:rPr>
@@ -4139,163 +4774,270 @@
       </w:pPr>
       <w:r>
         <w:rPr>
-          <w:sz w:val="24"/>
-          <w:szCs w:val="24"/>
-        </w:rPr>
-        <w:t xml:space="preserve">Emergência </w:t>
-      </w:r>
-      <w:r>
-        <w:rPr>
-          <w:sz w:val="24"/>
-          <w:szCs w:val="24"/>
-        </w:rPr>
-        <w:t>finalizada.</w:t>
-      </w:r>
-    </w:p>
-    <w:p>
-      <w:pPr>
-        <w:jc w:val="both"/>
-        <w:rPr>
-          <w:b/>
-          <w:bCs/>
-          <w:sz w:val="24"/>
-          <w:szCs w:val="24"/>
-        </w:rPr>
-      </w:pPr>
-    </w:p>
-    <w:p>
-      <w:pPr>
-        <w:jc w:val="center"/>
-        <w:rPr>
-          <w:b/>
-          <w:bCs/>
-          <w:sz w:val="28"/>
-          <w:szCs w:val="28"/>
-        </w:rPr>
-      </w:pPr>
-      <w:r>
-        <w:rPr>
-          <w:b/>
-          <w:bCs/>
-          <w:sz w:val="28"/>
-          <w:szCs w:val="28"/>
-        </w:rPr>
-        <w:t>Backlog do produto</w:t>
-      </w:r>
-    </w:p>
-    <w:p>
-      <w:pPr>
-        <w:jc w:val="center"/>
-        <w:rPr>
-          <w:b/>
-          <w:bCs/>
-          <w:sz w:val="28"/>
-          <w:szCs w:val="28"/>
-        </w:rPr>
-      </w:pPr>
-      <w:r>
-        <w:rPr>
-          <w:b/>
-          <w:bCs/>
-          <w:sz w:val="28"/>
-          <w:szCs w:val="28"/>
-        </w:rPr>
-        <w:t>Definindo prioridades</w:t>
-      </w:r>
-    </w:p>
-    <w:p>
-      <w:pPr>
-        <w:jc w:val="both"/>
-        <w:rPr>
-          <w:b/>
-          <w:bCs/>
-          <w:sz w:val="28"/>
-          <w:szCs w:val="28"/>
-        </w:rPr>
-      </w:pPr>
-      <w:r>
-        <w:rPr>
-          <w:b/>
-          <w:bCs/>
-          <w:sz w:val="28"/>
-          <w:szCs w:val="28"/>
-        </w:rPr>
-        <w:t xml:space="preserve">1. </w:t>
-      </w:r>
-      <w:r>
-        <w:rPr>
-          <w:b/>
-          <w:bCs/>
-          <w:sz w:val="28"/>
-          <w:szCs w:val="28"/>
-        </w:rPr>
-        <w:t>Cadastra Usuário.</w:t>
-      </w:r>
+          <w:b/>
+          <w:bCs/>
+          <w:sz w:val="28"/>
+          <w:szCs w:val="28"/>
+        </w:rPr>
+        <w:t>Criar Emergência.</w:t>
+      </w:r>
+    </w:p>
+    <w:p>
+      <w:pPr>
+        <w:jc w:val="both"/>
+      </w:pPr>
+      <w:r>
+        <w:t>Deve ser criada uma área para</w:t>
+      </w:r>
+      <w:r>
+        <w:t xml:space="preserve"> usuários criarem emergência</w:t>
+      </w:r>
+      <w:r>
+        <w:t xml:space="preserve">, onde haverá </w:t>
+      </w:r>
+      <w:r>
+        <w:t>u</w:t>
+      </w:r>
+      <w:r>
+        <w:t>ns</w:t>
+      </w:r>
+      <w:r>
+        <w:t xml:space="preserve"> </w:t>
+      </w:r>
+      <w:r>
+        <w:t>campos</w:t>
+      </w:r>
+      <w:r>
+        <w:t xml:space="preserve"> para preenc</w:t>
+      </w:r>
+      <w:r>
+        <w:t>her</w:t>
+      </w:r>
+      <w:r>
+        <w:t>:</w:t>
+      </w:r>
+      <w:r>
+        <w:t xml:space="preserve"> Rua e detalhes da emergência</w:t>
+      </w:r>
+      <w:r>
+        <w:t>.</w:t>
+      </w:r>
+    </w:p>
+    <w:p>
+      <w:pPr>
+        <w:jc w:val="both"/>
+        <w:rPr>
+          <w:b/>
+          <w:bCs/>
+        </w:rPr>
+      </w:pPr>
+      <w:r>
+        <w:rPr>
+          <w:b/>
+          <w:bCs/>
+        </w:rPr>
+        <w:lastRenderedPageBreak/>
+        <w:t>Critérios de aceitação:</w:t>
+      </w:r>
+    </w:p>
+    <w:p>
+      <w:pPr>
+        <w:jc w:val="both"/>
+      </w:pPr>
+      <w:r>
+        <w:t xml:space="preserve"> 1 - Após o preenchimento dos </w:t>
+      </w:r>
+      <w:r>
+        <w:t>campos</w:t>
+      </w:r>
+      <w:r>
+        <w:t xml:space="preserve">, </w:t>
+      </w:r>
+      <w:r>
+        <w:t>a emergência</w:t>
+      </w:r>
+      <w:r>
+        <w:t xml:space="preserve"> deve ser </w:t>
+      </w:r>
+      <w:r>
+        <w:t>registrada</w:t>
+      </w:r>
+      <w:r>
+        <w:t xml:space="preserve"> com sucesso.</w:t>
+      </w:r>
+    </w:p>
+    <w:p>
+      <w:pPr>
+        <w:jc w:val="both"/>
+      </w:pPr>
+      <w:r>
+        <w:t xml:space="preserve"> 2 - Devem ser realizadas validações em cada campo do formulário para que não seja aceito campo em branco.</w:t>
+      </w:r>
+    </w:p>
+    <w:p>
+      <w:pPr>
+        <w:pStyle w:val="PargrafodaLista"/>
+        <w:numPr>
+          <w:ilvl w:val="2"/>
+          <w:numId w:val="4"/>
+        </w:numPr>
+        <w:jc w:val="both"/>
+        <w:rPr>
+          <w:b/>
+          <w:bCs/>
+          <w:sz w:val="24"/>
+          <w:szCs w:val="24"/>
+        </w:rPr>
+      </w:pPr>
+      <w:r>
+        <w:rPr>
+          <w:b/>
+          <w:bCs/>
+          <w:sz w:val="28"/>
+          <w:szCs w:val="28"/>
+        </w:rPr>
+        <w:t>Envia emergência</w:t>
+      </w:r>
+      <w:r>
+        <w:rPr>
+          <w:b/>
+          <w:bCs/>
+          <w:sz w:val="28"/>
+          <w:szCs w:val="28"/>
+        </w:rPr>
+        <w:t>.</w:t>
+      </w:r>
+    </w:p>
+    <w:p>
+      <w:pPr>
+        <w:ind w:left="360"/>
+        <w:jc w:val="both"/>
+      </w:pPr>
+      <w:r>
+        <w:t>Ao cadastra a emergência e enviado um e-mail para a centra dizendo que uma emergência está em andamento.</w:t>
+      </w:r>
+    </w:p>
+    <w:p>
+      <w:pPr>
+        <w:ind w:left="360"/>
+        <w:jc w:val="both"/>
+        <w:rPr>
+          <w:b/>
+          <w:bCs/>
+        </w:rPr>
+      </w:pPr>
+      <w:r>
+        <w:rPr>
+          <w:b/>
+          <w:bCs/>
+        </w:rPr>
+        <w:t>Critérios de aceitação:</w:t>
+      </w:r>
+    </w:p>
+    <w:p>
+      <w:pPr>
+        <w:ind w:left="360"/>
+        <w:jc w:val="both"/>
+      </w:pPr>
+      <w:r>
+        <w:t xml:space="preserve"> 1 </w:t>
+      </w:r>
+      <w:r>
+        <w:t>–</w:t>
+      </w:r>
+      <w:r>
+        <w:t xml:space="preserve"> </w:t>
+      </w:r>
+      <w:r>
+        <w:t xml:space="preserve">Após o envio da </w:t>
+      </w:r>
+      <w:r>
+        <w:t>emergência</w:t>
+      </w:r>
+      <w:r>
+        <w:t xml:space="preserve"> o usuário deve </w:t>
+      </w:r>
+      <w:r>
+        <w:t>ver o envio do Bombeiro</w:t>
+      </w:r>
+      <w:r>
+        <w:t>.</w:t>
+      </w:r>
+    </w:p>
+    <w:p>
+      <w:pPr>
+        <w:jc w:val="both"/>
+      </w:pPr>
     </w:p>
     <w:p>
       <w:pPr>
         <w:pStyle w:val="PargrafodaLista"/>
         <w:numPr>
           <w:ilvl w:val="0"/>
-          <w:numId w:val="13"/>
+          <w:numId w:val="4"/>
         </w:numPr>
         <w:jc w:val="both"/>
         <w:rPr>
           <w:b/>
           <w:bCs/>
-          <w:sz w:val="24"/>
-          <w:szCs w:val="24"/>
-        </w:rPr>
-      </w:pPr>
-      <w:r>
-        <w:rPr>
-          <w:b/>
-          <w:bCs/>
-          <w:sz w:val="24"/>
-          <w:szCs w:val="24"/>
-        </w:rPr>
-        <w:t>Inserção de informações</w:t>
-      </w:r>
-    </w:p>
-    <w:p>
-      <w:pPr>
-        <w:jc w:val="both"/>
-      </w:pPr>
-      <w:r>
-        <w:t xml:space="preserve">Deve ser criada uma área para registro de novos </w:t>
-      </w:r>
-      <w:r>
-        <w:t>Usuários</w:t>
-      </w:r>
-      <w:r>
-        <w:t>, onde haverá um formulário para preenchimento</w:t>
-      </w:r>
-      <w:r>
-        <w:t>:</w:t>
-      </w:r>
-      <w:r>
-        <w:t xml:space="preserve"> Nome, e-mail, usuário, senha, data de nascimento, telefone, </w:t>
-      </w:r>
-      <w:proofErr w:type="spellStart"/>
-      <w:r>
-        <w:t>cpf</w:t>
-      </w:r>
-      <w:proofErr w:type="spellEnd"/>
-      <w:r>
-        <w:t xml:space="preserve">, cep, deficiência, alergia, tipo sanguíneo e </w:t>
-      </w:r>
-      <w:proofErr w:type="spellStart"/>
-      <w:r>
-        <w:t>pcd</w:t>
-      </w:r>
-      <w:proofErr w:type="spellEnd"/>
-      <w:r>
+          <w:sz w:val="28"/>
+          <w:szCs w:val="28"/>
+        </w:rPr>
+      </w:pPr>
+      <w:r>
+        <w:rPr>
+          <w:b/>
+          <w:bCs/>
+          <w:sz w:val="28"/>
+          <w:szCs w:val="28"/>
+        </w:rPr>
+        <w:t>Atendimento a Emergência</w:t>
+      </w:r>
+    </w:p>
+    <w:p>
+      <w:pPr>
+        <w:pStyle w:val="PargrafodaLista"/>
+        <w:numPr>
+          <w:ilvl w:val="2"/>
+          <w:numId w:val="4"/>
+        </w:numPr>
+        <w:jc w:val="both"/>
+        <w:rPr>
+          <w:b/>
+          <w:bCs/>
+          <w:sz w:val="24"/>
+          <w:szCs w:val="24"/>
+        </w:rPr>
+      </w:pPr>
+      <w:r>
+        <w:rPr>
+          <w:b/>
+          <w:bCs/>
+          <w:sz w:val="24"/>
+          <w:szCs w:val="24"/>
+        </w:rPr>
+        <w:t>Recebe emergência</w:t>
+      </w:r>
+      <w:r>
+        <w:rPr>
+          <w:b/>
+          <w:bCs/>
+          <w:sz w:val="24"/>
+          <w:szCs w:val="24"/>
+        </w:rPr>
         <w:t>.</w:t>
       </w:r>
     </w:p>
     <w:p>
-      <w:pPr>
-        <w:jc w:val="both"/>
+      <w:r>
+        <w:t>Os Bombeiros Recebem a emergência e visualizará</w:t>
+      </w:r>
+      <w:r>
+        <w:t xml:space="preserve"> o local de ocorrência e farão o atendimento o mais rápido possível.</w:t>
+      </w:r>
+    </w:p>
+    <w:p>
+      <w:pPr>
         <w:rPr>
           <w:b/>
           <w:bCs/>
@@ -4310,27 +5052,41 @@
       </w:r>
     </w:p>
     <w:p>
-      <w:pPr>
-        <w:jc w:val="both"/>
-      </w:pPr>
-      <w:r>
-        <w:t xml:space="preserve"> 1 - Após o preenchimento dos dados, </w:t>
-      </w:r>
-      <w:r>
-        <w:t>do Usuário</w:t>
-      </w:r>
-      <w:r>
-        <w:t xml:space="preserve"> deve ser registrado com sucesso.</w:t>
-      </w:r>
-    </w:p>
-    <w:p>
-      <w:pPr>
-        <w:jc w:val="both"/>
-      </w:pPr>
-      <w:r>
-        <w:t xml:space="preserve"> 2 - Devem ser realizadas validações em cada campo do formulário para que não seja aceito campo em branco</w:t>
-      </w:r>
-      <w:r>
+      <w:r>
+        <w:t>1 - Após a visualização da emergência deve ser enviado um atendimento de socorro com agilidade.</w:t>
+      </w:r>
+    </w:p>
+    <w:p>
+      <w:pPr>
+        <w:pStyle w:val="PargrafodaLista"/>
+        <w:numPr>
+          <w:ilvl w:val="2"/>
+          <w:numId w:val="4"/>
+        </w:numPr>
+        <w:jc w:val="both"/>
+        <w:rPr>
+          <w:b/>
+          <w:bCs/>
+          <w:sz w:val="24"/>
+          <w:szCs w:val="24"/>
+        </w:rPr>
+      </w:pPr>
+      <w:r>
+        <w:rPr>
+          <w:b/>
+          <w:bCs/>
+          <w:sz w:val="24"/>
+          <w:szCs w:val="24"/>
+        </w:rPr>
+        <w:t>Realiza envio de profissionais</w:t>
+      </w:r>
+      <w:r>
+        <w:rPr>
+          <w:b/>
+          <w:bCs/>
+          <w:sz w:val="24"/>
+          <w:szCs w:val="24"/>
+        </w:rPr>
         <w:t>.</w:t>
       </w:r>
     </w:p>
@@ -4339,25 +5095,31 @@
         <w:jc w:val="both"/>
       </w:pPr>
       <w:r>
-        <w:t xml:space="preserve"> 3 - </w:t>
-      </w:r>
-      <w:r>
-        <w:t>Após</w:t>
-      </w:r>
-      <w:r>
-        <w:t xml:space="preserve"> o registro de cada </w:t>
-      </w:r>
-      <w:r>
-        <w:t>Usuário</w:t>
-      </w:r>
-      <w:r>
-        <w:t xml:space="preserve"> o sistema deverá exibir uma mensagem de confirmaçã</w:t>
-      </w:r>
-      <w:r>
-        <w:t>o que o usuário está cadastrado</w:t>
-      </w:r>
-      <w:r>
-        <w:t>.</w:t>
+        <w:t>Bombeiros recebem imediatamente a emergência envia</w:t>
+      </w:r>
+      <w:r>
+        <w:t xml:space="preserve"> um</w:t>
+      </w:r>
+      <w:r>
+        <w:t>a viatura para o local que foi solicitado a</w:t>
+      </w:r>
+      <w:r>
+        <w:t xml:space="preserve"> ocorrência da emergência e farão o atendimento o mais rápido possível.</w:t>
+      </w:r>
+    </w:p>
+    <w:p>
+      <w:pPr>
+        <w:rPr>
+          <w:b/>
+          <w:bCs/>
+        </w:rPr>
+      </w:pPr>
+      <w:r>
+        <w:rPr>
+          <w:b/>
+          <w:bCs/>
+        </w:rPr>
+        <w:t>Critérios de aceitação:</w:t>
       </w:r>
     </w:p>
     <w:p>
@@ -4365,176 +5127,40 @@
         <w:pStyle w:val="PargrafodaLista"/>
         <w:numPr>
           <w:ilvl w:val="0"/>
-          <w:numId w:val="13"/>
+          <w:numId w:val="16"/>
         </w:numPr>
-        <w:jc w:val="both"/>
-        <w:rPr>
-          <w:b/>
-          <w:bCs/>
-          <w:sz w:val="28"/>
-          <w:szCs w:val="28"/>
-        </w:rPr>
-      </w:pPr>
-      <w:r>
-        <w:rPr>
-          <w:b/>
-          <w:bCs/>
-          <w:sz w:val="28"/>
-          <w:szCs w:val="28"/>
-        </w:rPr>
-        <w:lastRenderedPageBreak/>
-        <w:t>Criar Emergência;</w:t>
-      </w:r>
-    </w:p>
-    <w:p>
-      <w:pPr>
-        <w:pStyle w:val="PargrafodaLista"/>
-        <w:ind w:left="360"/>
-        <w:jc w:val="both"/>
-        <w:rPr>
-          <w:b/>
-          <w:bCs/>
-          <w:sz w:val="28"/>
-          <w:szCs w:val="28"/>
-        </w:rPr>
-      </w:pPr>
-    </w:p>
-    <w:p>
-      <w:pPr>
-        <w:jc w:val="both"/>
-        <w:rPr>
-          <w:b/>
-          <w:bCs/>
-          <w:sz w:val="28"/>
-          <w:szCs w:val="28"/>
-        </w:rPr>
-      </w:pPr>
-      <w:r>
-        <w:rPr>
-          <w:b/>
-          <w:bCs/>
-          <w:sz w:val="24"/>
-          <w:szCs w:val="24"/>
-        </w:rPr>
-        <w:t>1.</w:t>
-      </w:r>
-      <w:r>
-        <w:rPr>
-          <w:b/>
-          <w:bCs/>
-          <w:sz w:val="24"/>
-          <w:szCs w:val="24"/>
-        </w:rPr>
+      </w:pPr>
+      <w:r>
         <w:t xml:space="preserve"> </w:t>
       </w:r>
       <w:r>
-        <w:rPr>
-          <w:b/>
-          <w:bCs/>
-          <w:sz w:val="24"/>
-          <w:szCs w:val="24"/>
-        </w:rPr>
-        <w:t>Inserção de informações</w:t>
-      </w:r>
-    </w:p>
-    <w:p>
-      <w:pPr>
-        <w:jc w:val="both"/>
-      </w:pPr>
-      <w:r>
-        <w:t xml:space="preserve">Deve ser criada uma área para registro de possíveis </w:t>
-      </w:r>
-      <w:r>
-        <w:t>emergência</w:t>
-      </w:r>
-      <w:r>
-        <w:t xml:space="preserve">, onde o usuário poderá enviar uma emergência pelo aplicativo </w:t>
-      </w:r>
-      <w:r>
-        <w:t xml:space="preserve">onde os </w:t>
-      </w:r>
-      <w:r>
-        <w:t>B</w:t>
-      </w:r>
-      <w:r>
-        <w:t>ombeiros possam atender com mais agilidade.</w:t>
-      </w:r>
-    </w:p>
-    <w:p>
-      <w:pPr>
-        <w:jc w:val="both"/>
-        <w:rPr>
-          <w:b/>
-          <w:bCs/>
-        </w:rPr>
-      </w:pPr>
-      <w:r>
-        <w:rPr>
-          <w:b/>
-          <w:bCs/>
-        </w:rPr>
-        <w:t>Critérios de aceitação:</w:t>
-      </w:r>
-    </w:p>
-    <w:p>
-      <w:pPr>
-        <w:jc w:val="both"/>
-      </w:pPr>
-      <w:r>
-        <w:t xml:space="preserve"> 1 - Após o preenchimento d</w:t>
-      </w:r>
-      <w:r>
-        <w:t>e campo</w:t>
-      </w:r>
-      <w:r>
-        <w:t xml:space="preserve">, </w:t>
-      </w:r>
-      <w:r>
-        <w:t>a emergência deve</w:t>
-      </w:r>
-      <w:r>
-        <w:t xml:space="preserve"> ser </w:t>
-      </w:r>
-      <w:r>
-        <w:t>registrada</w:t>
-      </w:r>
-      <w:r>
-        <w:t xml:space="preserve"> com sucesso.</w:t>
-      </w:r>
-    </w:p>
-    <w:p>
-      <w:pPr>
-        <w:jc w:val="both"/>
-      </w:pPr>
-      <w:r>
-        <w:t xml:space="preserve"> 2 - Devem ser realizadas validações em cada campo para que não seja aceito campo em branco</w:t>
-      </w:r>
-      <w:r>
-        <w:t>.</w:t>
-      </w:r>
-    </w:p>
-    <w:p>
-      <w:pPr>
-        <w:jc w:val="both"/>
-      </w:pPr>
-      <w:r>
-        <w:t>3 - Após o registro da emergência o sistema deverá exibir uma mensagem de confirmação que  foi cadastrada</w:t>
-      </w:r>
-      <w:r>
-        <w:t xml:space="preserve"> com sucesso.</w:t>
-      </w:r>
-    </w:p>
-    <w:p>
-      <w:pPr>
-        <w:jc w:val="both"/>
-      </w:pPr>
+        <w:t>Após a visualização da emergência deve ser enviado um atendimento de socorro com agilidade.</w:t>
+      </w:r>
+    </w:p>
+    <w:p>
+      <w:pPr>
+        <w:ind w:firstLine="360"/>
+        <w:jc w:val="both"/>
+      </w:pPr>
+      <w:r>
+        <w:t>2</w:t>
+      </w:r>
+      <w:r>
+        <w:t xml:space="preserve">- </w:t>
+      </w:r>
+      <w:r>
+        <w:t xml:space="preserve">E enviado uma rota para o Bombeiro de onde ocorreu </w:t>
+      </w:r>
+      <w:r>
+        <w:t>a ocorrência</w:t>
+      </w:r>
     </w:p>
     <w:p>
       <w:pPr>
         <w:pStyle w:val="PargrafodaLista"/>
         <w:numPr>
           <w:ilvl w:val="0"/>
-          <w:numId w:val="13"/>
+          <w:numId w:val="4"/>
         </w:numPr>
         <w:jc w:val="both"/>
         <w:rPr>
@@ -4551,221 +5177,75 @@
           <w:sz w:val="28"/>
           <w:szCs w:val="28"/>
         </w:rPr>
-        <w:t>Atendimento a Emergência</w:t>
-      </w:r>
-    </w:p>
-    <w:p>
-      <w:pPr>
-        <w:pStyle w:val="PargrafodaLista"/>
-        <w:ind w:left="0"/>
-        <w:jc w:val="both"/>
-        <w:rPr>
-          <w:b/>
-          <w:bCs/>
-          <w:sz w:val="24"/>
-          <w:szCs w:val="24"/>
-        </w:rPr>
-      </w:pPr>
-    </w:p>
-    <w:p>
-      <w:pPr>
-        <w:pStyle w:val="PargrafodaLista"/>
-        <w:ind w:left="0"/>
-        <w:jc w:val="both"/>
-        <w:rPr>
-          <w:b/>
-          <w:bCs/>
-          <w:sz w:val="24"/>
-          <w:szCs w:val="24"/>
-        </w:rPr>
-      </w:pPr>
-      <w:r>
-        <w:rPr>
-          <w:b/>
-          <w:bCs/>
-          <w:sz w:val="24"/>
-          <w:szCs w:val="24"/>
-        </w:rPr>
-        <w:t>1</w:t>
-      </w:r>
-      <w:r>
-        <w:rPr>
-          <w:b/>
-          <w:bCs/>
-          <w:sz w:val="24"/>
-          <w:szCs w:val="24"/>
-        </w:rPr>
-        <w:t>.Inserção de informações</w:t>
-      </w:r>
-    </w:p>
-    <w:p>
-      <w:pPr>
-        <w:jc w:val="both"/>
-      </w:pPr>
-      <w:r>
-        <w:t>No atendimento</w:t>
-      </w:r>
-      <w:r>
-        <w:t>,</w:t>
-      </w:r>
-      <w:r>
-        <w:t xml:space="preserve"> os </w:t>
-      </w:r>
-      <w:r>
-        <w:t>B</w:t>
-      </w:r>
-      <w:r>
-        <w:t>ombeiros visualizar</w:t>
-      </w:r>
-      <w:r>
-        <w:t>ão</w:t>
-      </w:r>
-      <w:r>
+        <w:t>Chamada encerrada</w:t>
+      </w:r>
+    </w:p>
+    <w:p>
+      <w:pPr>
+        <w:jc w:val="both"/>
+        <w:rPr>
+          <w:b/>
+          <w:bCs/>
+          <w:sz w:val="24"/>
+          <w:szCs w:val="24"/>
+        </w:rPr>
+      </w:pPr>
+      <w:r>
+        <w:rPr>
+          <w:b/>
+          <w:bCs/>
+          <w:sz w:val="24"/>
+          <w:szCs w:val="24"/>
+        </w:rPr>
+        <w:t>1.</w:t>
+      </w:r>
+      <w:r>
+        <w:rPr>
+          <w:b/>
+          <w:bCs/>
+          <w:sz w:val="24"/>
+          <w:szCs w:val="24"/>
+        </w:rPr>
         <w:t xml:space="preserve"> </w:t>
       </w:r>
       <w:r>
-        <w:t xml:space="preserve">o local de </w:t>
-      </w:r>
-      <w:r>
-        <w:t>ocorr</w:t>
-      </w:r>
-      <w:r>
-        <w:t>ência da</w:t>
-      </w:r>
-      <w:r>
-        <w:t xml:space="preserve"> emergência e far</w:t>
-      </w:r>
-      <w:r>
-        <w:t>ão</w:t>
-      </w:r>
-      <w:r>
-        <w:t xml:space="preserve"> o atendimento o mais rápido possível.</w:t>
-      </w:r>
-    </w:p>
-    <w:p>
-      <w:pPr>
-        <w:jc w:val="both"/>
-        <w:rPr>
-          <w:b/>
-          <w:bCs/>
-        </w:rPr>
-      </w:pPr>
-      <w:r>
-        <w:rPr>
-          <w:b/>
-          <w:bCs/>
-        </w:rPr>
-        <w:t>Critérios de aceitação:</w:t>
-      </w:r>
-    </w:p>
-    <w:p>
-      <w:pPr>
-        <w:jc w:val="both"/>
-      </w:pPr>
-      <w:r>
-        <w:t xml:space="preserve"> 1 - Após a visualização da emergência deve </w:t>
-      </w:r>
-      <w:r>
-        <w:t xml:space="preserve">ser </w:t>
-      </w:r>
-      <w:r>
-        <w:t>enviado um</w:t>
-      </w:r>
-      <w:r>
-        <w:t xml:space="preserve"> atendimento de socorro</w:t>
-      </w:r>
-      <w:r>
-        <w:t xml:space="preserve"> com </w:t>
-      </w:r>
-      <w:r>
-        <w:t>agilidade</w:t>
-      </w:r>
-      <w:r>
+        <w:rPr>
+          <w:b/>
+          <w:bCs/>
+          <w:sz w:val="24"/>
+          <w:szCs w:val="24"/>
+        </w:rPr>
+        <w:t>Inserção de informações</w:t>
+      </w:r>
+    </w:p>
+    <w:p>
+      <w:pPr>
+        <w:jc w:val="both"/>
+        <w:rPr>
+          <w:sz w:val="24"/>
+          <w:szCs w:val="24"/>
+        </w:rPr>
+      </w:pPr>
+      <w:r>
+        <w:rPr>
+          <w:sz w:val="24"/>
+          <w:szCs w:val="24"/>
+        </w:rPr>
+        <w:t>Os atendentes finalizam</w:t>
+      </w:r>
+      <w:r>
+        <w:rPr>
+          <w:sz w:val="24"/>
+          <w:szCs w:val="24"/>
+        </w:rPr>
+        <w:t xml:space="preserve"> o atendimento junto do Bombeiro</w:t>
+      </w:r>
+      <w:r>
+        <w:rPr>
+          <w:sz w:val="24"/>
+          <w:szCs w:val="24"/>
+        </w:rPr>
         <w:t>.</w:t>
-      </w:r>
-    </w:p>
-    <w:p>
-      <w:pPr>
-        <w:jc w:val="both"/>
-      </w:pPr>
-    </w:p>
-    <w:p>
-      <w:pPr>
-        <w:pStyle w:val="PargrafodaLista"/>
-        <w:numPr>
-          <w:ilvl w:val="0"/>
-          <w:numId w:val="13"/>
-        </w:numPr>
-        <w:jc w:val="both"/>
-        <w:rPr>
-          <w:b/>
-          <w:bCs/>
-          <w:sz w:val="28"/>
-          <w:szCs w:val="28"/>
-        </w:rPr>
-      </w:pPr>
-      <w:r>
-        <w:rPr>
-          <w:b/>
-          <w:bCs/>
-          <w:sz w:val="28"/>
-          <w:szCs w:val="28"/>
-        </w:rPr>
-        <w:t>Chamada encerrada</w:t>
-      </w:r>
-    </w:p>
-    <w:p>
-      <w:pPr>
-        <w:jc w:val="both"/>
-        <w:rPr>
-          <w:b/>
-          <w:bCs/>
-          <w:sz w:val="24"/>
-          <w:szCs w:val="24"/>
-        </w:rPr>
-      </w:pPr>
-      <w:r>
-        <w:rPr>
-          <w:b/>
-          <w:bCs/>
-          <w:sz w:val="24"/>
-          <w:szCs w:val="24"/>
-        </w:rPr>
-        <w:t>1.</w:t>
-      </w:r>
-      <w:r>
-        <w:rPr>
-          <w:b/>
-          <w:bCs/>
-          <w:sz w:val="24"/>
-          <w:szCs w:val="24"/>
-        </w:rPr>
-        <w:t xml:space="preserve"> </w:t>
-      </w:r>
-      <w:r>
-        <w:rPr>
-          <w:b/>
-          <w:bCs/>
-          <w:sz w:val="24"/>
-          <w:szCs w:val="24"/>
-        </w:rPr>
-        <w:t>Inserção de informações</w:t>
-      </w:r>
-    </w:p>
-    <w:p>
-      <w:pPr>
-        <w:jc w:val="both"/>
-        <w:rPr>
-          <w:sz w:val="24"/>
-          <w:szCs w:val="24"/>
-        </w:rPr>
-      </w:pPr>
-      <w:r>
-        <w:rPr>
-          <w:sz w:val="24"/>
-          <w:szCs w:val="24"/>
-        </w:rPr>
-        <w:t>A emergência foi atendida com sucesso.</w:t>
       </w:r>
     </w:p>
     <w:p>
@@ -5897,6 +6377,95 @@
     </w:lvl>
   </w:abstractNum>
   <w:abstractNum w:abstractNumId="12" w15:restartNumberingAfterBreak="0">
+    <w:nsid w:val="627C7725"/>
+    <w:multiLevelType w:val="hybridMultilevel"/>
+    <w:tmpl w:val="59962562"/>
+    <w:lvl w:ilvl="0" w:tplc="A19C5D78">
+      <w:start w:val="1"/>
+      <w:numFmt w:val="decimal"/>
+      <w:lvlText w:val="%1-"/>
+      <w:lvlJc w:val="left"/>
+      <w:pPr>
+        <w:ind w:left="720" w:hanging="360"/>
+      </w:pPr>
+      <w:rPr>
+        <w:rFonts w:hint="default"/>
+      </w:rPr>
+    </w:lvl>
+    <w:lvl w:ilvl="1" w:tplc="04160019" w:tentative="1">
+      <w:start w:val="1"/>
+      <w:numFmt w:val="lowerLetter"/>
+      <w:lvlText w:val="%2."/>
+      <w:lvlJc w:val="left"/>
+      <w:pPr>
+        <w:ind w:left="1440" w:hanging="360"/>
+      </w:pPr>
+    </w:lvl>
+    <w:lvl w:ilvl="2" w:tplc="0416001B" w:tentative="1">
+      <w:start w:val="1"/>
+      <w:numFmt w:val="lowerRoman"/>
+      <w:lvlText w:val="%3."/>
+      <w:lvlJc w:val="right"/>
+      <w:pPr>
+        <w:ind w:left="2160" w:hanging="180"/>
+      </w:pPr>
+    </w:lvl>
+    <w:lvl w:ilvl="3" w:tplc="0416000F" w:tentative="1">
+      <w:start w:val="1"/>
+      <w:numFmt w:val="decimal"/>
+      <w:lvlText w:val="%4."/>
+      <w:lvlJc w:val="left"/>
+      <w:pPr>
+        <w:ind w:left="2880" w:hanging="360"/>
+      </w:pPr>
+    </w:lvl>
+    <w:lvl w:ilvl="4" w:tplc="04160019" w:tentative="1">
+      <w:start w:val="1"/>
+      <w:numFmt w:val="lowerLetter"/>
+      <w:lvlText w:val="%5."/>
+      <w:lvlJc w:val="left"/>
+      <w:pPr>
+        <w:ind w:left="3600" w:hanging="360"/>
+      </w:pPr>
+    </w:lvl>
+    <w:lvl w:ilvl="5" w:tplc="0416001B" w:tentative="1">
+      <w:start w:val="1"/>
+      <w:numFmt w:val="lowerRoman"/>
+      <w:lvlText w:val="%6."/>
+      <w:lvlJc w:val="right"/>
+      <w:pPr>
+        <w:ind w:left="4320" w:hanging="180"/>
+      </w:pPr>
+    </w:lvl>
+    <w:lvl w:ilvl="6" w:tplc="0416000F" w:tentative="1">
+      <w:start w:val="1"/>
+      <w:numFmt w:val="decimal"/>
+      <w:lvlText w:val="%7."/>
+      <w:lvlJc w:val="left"/>
+      <w:pPr>
+        <w:ind w:left="5040" w:hanging="360"/>
+      </w:pPr>
+    </w:lvl>
+    <w:lvl w:ilvl="7" w:tplc="04160019" w:tentative="1">
+      <w:start w:val="1"/>
+      <w:numFmt w:val="lowerLetter"/>
+      <w:lvlText w:val="%8."/>
+      <w:lvlJc w:val="left"/>
+      <w:pPr>
+        <w:ind w:left="5760" w:hanging="360"/>
+      </w:pPr>
+    </w:lvl>
+    <w:lvl w:ilvl="8" w:tplc="0416001B" w:tentative="1">
+      <w:start w:val="1"/>
+      <w:numFmt w:val="lowerRoman"/>
+      <w:lvlText w:val="%9."/>
+      <w:lvlJc w:val="right"/>
+      <w:pPr>
+        <w:ind w:left="6480" w:hanging="180"/>
+      </w:pPr>
+    </w:lvl>
+  </w:abstractNum>
+  <w:abstractNum w:abstractNumId="13" w15:restartNumberingAfterBreak="0">
     <w:nsid w:val="6DFD410A"/>
     <w:multiLevelType w:val="hybridMultilevel"/>
     <w:tmpl w:val="DE1089A4"/>
@@ -6009,93 +6578,119 @@
       </w:rPr>
     </w:lvl>
   </w:abstractNum>
-  <w:abstractNum w:abstractNumId="13" w15:restartNumberingAfterBreak="0">
+  <w:abstractNum w:abstractNumId="14" w15:restartNumberingAfterBreak="0">
     <w:nsid w:val="784835D2"/>
-    <w:multiLevelType w:val="hybridMultilevel"/>
-    <w:tmpl w:val="00C62950"/>
-    <w:lvl w:ilvl="0" w:tplc="FFFFFFFF">
+    <w:multiLevelType w:val="multilevel"/>
+    <w:tmpl w:val="1E261A58"/>
+    <w:lvl w:ilvl="0">
       <w:start w:val="1"/>
       <w:numFmt w:val="decimal"/>
       <w:lvlText w:val="%1."/>
       <w:lvlJc w:val="left"/>
       <w:pPr>
-        <w:ind w:left="720" w:hanging="360"/>
-      </w:pPr>
-    </w:lvl>
-    <w:lvl w:ilvl="1" w:tplc="FFFFFFFF" w:tentative="1">
-      <w:start w:val="1"/>
-      <w:numFmt w:val="lowerLetter"/>
-      <w:lvlText w:val="%2."/>
-      <w:lvlJc w:val="left"/>
-      <w:pPr>
-        <w:ind w:left="1440" w:hanging="360"/>
-      </w:pPr>
-    </w:lvl>
-    <w:lvl w:ilvl="2" w:tplc="FFFFFFFF" w:tentative="1">
-      <w:start w:val="1"/>
-      <w:numFmt w:val="lowerRoman"/>
-      <w:lvlText w:val="%3."/>
-      <w:lvlJc w:val="right"/>
-      <w:pPr>
-        <w:ind w:left="2160" w:hanging="180"/>
-      </w:pPr>
-    </w:lvl>
-    <w:lvl w:ilvl="3" w:tplc="FFFFFFFF" w:tentative="1">
-      <w:start w:val="1"/>
-      <w:numFmt w:val="decimal"/>
-      <w:lvlText w:val="%4."/>
-      <w:lvlJc w:val="left"/>
-      <w:pPr>
-        <w:ind w:left="2880" w:hanging="360"/>
-      </w:pPr>
-    </w:lvl>
-    <w:lvl w:ilvl="4" w:tplc="FFFFFFFF" w:tentative="1">
-      <w:start w:val="1"/>
-      <w:numFmt w:val="lowerLetter"/>
-      <w:lvlText w:val="%5."/>
-      <w:lvlJc w:val="left"/>
-      <w:pPr>
-        <w:ind w:left="3600" w:hanging="360"/>
-      </w:pPr>
-    </w:lvl>
-    <w:lvl w:ilvl="5" w:tplc="FFFFFFFF" w:tentative="1">
-      <w:start w:val="1"/>
-      <w:numFmt w:val="lowerRoman"/>
-      <w:lvlText w:val="%6."/>
-      <w:lvlJc w:val="right"/>
-      <w:pPr>
-        <w:ind w:left="4320" w:hanging="180"/>
-      </w:pPr>
-    </w:lvl>
-    <w:lvl w:ilvl="6" w:tplc="FFFFFFFF" w:tentative="1">
-      <w:start w:val="1"/>
-      <w:numFmt w:val="decimal"/>
-      <w:lvlText w:val="%7."/>
-      <w:lvlJc w:val="left"/>
-      <w:pPr>
-        <w:ind w:left="5040" w:hanging="360"/>
-      </w:pPr>
-    </w:lvl>
-    <w:lvl w:ilvl="7" w:tplc="FFFFFFFF" w:tentative="1">
-      <w:start w:val="1"/>
-      <w:numFmt w:val="lowerLetter"/>
-      <w:lvlText w:val="%8."/>
-      <w:lvlJc w:val="left"/>
-      <w:pPr>
-        <w:ind w:left="5760" w:hanging="360"/>
-      </w:pPr>
-    </w:lvl>
-    <w:lvl w:ilvl="8" w:tplc="FFFFFFFF" w:tentative="1">
-      <w:start w:val="1"/>
-      <w:numFmt w:val="lowerRoman"/>
-      <w:lvlText w:val="%9."/>
-      <w:lvlJc w:val="right"/>
-      <w:pPr>
-        <w:ind w:left="6480" w:hanging="180"/>
-      </w:pPr>
+        <w:ind w:left="360" w:hanging="360"/>
+      </w:pPr>
+    </w:lvl>
+    <w:lvl w:ilvl="1">
+      <w:start w:val="1"/>
+      <w:numFmt w:val="decimal"/>
+      <w:lvlText w:val="%1.%2."/>
+      <w:lvlJc w:val="left"/>
+      <w:pPr>
+        <w:ind w:left="792" w:hanging="432"/>
+      </w:pPr>
+      <w:rPr>
+        <w:rFonts w:hint="default"/>
+      </w:rPr>
+    </w:lvl>
+    <w:lvl w:ilvl="2">
+      <w:start w:val="1"/>
+      <w:numFmt w:val="decimal"/>
+      <w:lvlText w:val="%1.%2.%3."/>
+      <w:lvlJc w:val="left"/>
+      <w:pPr>
+        <w:ind w:left="1224" w:hanging="504"/>
+      </w:pPr>
+      <w:rPr>
+        <w:rFonts w:hint="default"/>
+        <w:sz w:val="24"/>
+        <w:szCs w:val="24"/>
+      </w:rPr>
+    </w:lvl>
+    <w:lvl w:ilvl="3">
+      <w:start w:val="1"/>
+      <w:numFmt w:val="decimal"/>
+      <w:lvlText w:val="%1.%2.%3.%4."/>
+      <w:lvlJc w:val="left"/>
+      <w:pPr>
+        <w:ind w:left="1728" w:hanging="648"/>
+      </w:pPr>
+      <w:rPr>
+        <w:rFonts w:hint="default"/>
+      </w:rPr>
+    </w:lvl>
+    <w:lvl w:ilvl="4">
+      <w:start w:val="1"/>
+      <w:numFmt w:val="decimal"/>
+      <w:lvlText w:val="%1.%2.%3.%4.%5."/>
+      <w:lvlJc w:val="left"/>
+      <w:pPr>
+        <w:ind w:left="2232" w:hanging="792"/>
+      </w:pPr>
+      <w:rPr>
+        <w:rFonts w:hint="default"/>
+      </w:rPr>
+    </w:lvl>
+    <w:lvl w:ilvl="5">
+      <w:start w:val="1"/>
+      <w:numFmt w:val="decimal"/>
+      <w:lvlText w:val="%1.%2.%3.%4.%5.%6."/>
+      <w:lvlJc w:val="left"/>
+      <w:pPr>
+        <w:ind w:left="2736" w:hanging="936"/>
+      </w:pPr>
+      <w:rPr>
+        <w:rFonts w:hint="default"/>
+      </w:rPr>
+    </w:lvl>
+    <w:lvl w:ilvl="6">
+      <w:start w:val="1"/>
+      <w:numFmt w:val="decimal"/>
+      <w:lvlText w:val="%1.%2.%3.%4.%5.%6.%7."/>
+      <w:lvlJc w:val="left"/>
+      <w:pPr>
+        <w:ind w:left="3240" w:hanging="1080"/>
+      </w:pPr>
+      <w:rPr>
+        <w:rFonts w:hint="default"/>
+      </w:rPr>
+    </w:lvl>
+    <w:lvl w:ilvl="7">
+      <w:start w:val="1"/>
+      <w:numFmt w:val="decimal"/>
+      <w:lvlText w:val="%1.%2.%3.%4.%5.%6.%7.%8."/>
+      <w:lvlJc w:val="left"/>
+      <w:pPr>
+        <w:ind w:left="3744" w:hanging="1224"/>
+      </w:pPr>
+      <w:rPr>
+        <w:rFonts w:hint="default"/>
+      </w:rPr>
+    </w:lvl>
+    <w:lvl w:ilvl="8">
+      <w:start w:val="1"/>
+      <w:numFmt w:val="decimal"/>
+      <w:lvlText w:val="%1.%2.%3.%4.%5.%6.%7.%8.%9."/>
+      <w:lvlJc w:val="left"/>
+      <w:pPr>
+        <w:ind w:left="4320" w:hanging="1440"/>
+      </w:pPr>
+      <w:rPr>
+        <w:rFonts w:hint="default"/>
+      </w:rPr>
     </w:lvl>
   </w:abstractNum>
-  <w:abstractNum w:abstractNumId="14" w15:restartNumberingAfterBreak="0">
+  <w:abstractNum w:abstractNumId="15" w15:restartNumberingAfterBreak="0">
     <w:nsid w:val="7AE32B97"/>
     <w:multiLevelType w:val="hybridMultilevel"/>
     <w:tmpl w:val="00C62950"/>
@@ -6185,19 +6780,19 @@
     <w:abstractNumId w:val="0"/>
   </w:num>
   <w:num w:numId="2" w16cid:durableId="1559319880">
-    <w:abstractNumId w:val="14"/>
+    <w:abstractNumId w:val="15"/>
   </w:num>
   <w:num w:numId="3" w16cid:durableId="942617419">
     <w:abstractNumId w:val="4"/>
   </w:num>
   <w:num w:numId="4" w16cid:durableId="2077622685">
-    <w:abstractNumId w:val="13"/>
+    <w:abstractNumId w:val="14"/>
   </w:num>
   <w:num w:numId="5" w16cid:durableId="480342629">
     <w:abstractNumId w:val="2"/>
   </w:num>
   <w:num w:numId="6" w16cid:durableId="1099252606">
-    <w:abstractNumId w:val="12"/>
+    <w:abstractNumId w:val="13"/>
   </w:num>
   <w:num w:numId="7" w16cid:durableId="106393306">
     <w:abstractNumId w:val="10"/>
@@ -6225,6 +6820,9 @@
   </w:num>
   <w:num w:numId="15" w16cid:durableId="733742602">
     <w:abstractNumId w:val="7"/>
+  </w:num>
+  <w:num w:numId="16" w16cid:durableId="1638950443">
+    <w:abstractNumId w:val="12"/>
   </w:num>
 </w:numbering>
 </file>

</xml_diff>

<commit_message>
Att e descarte de itens
</commit_message>
<xml_diff>
--- a/docs/Documento de visão(1).docx
+++ b/docs/Documento de visão(1).docx
@@ -109,7 +109,14 @@
           <w:sz w:val="24"/>
           <w:szCs w:val="24"/>
         </w:rPr>
-        <w:t>Sistema de FireCenterHelp</w:t>
+        <w:t>Sistema de FireHelp</w:t>
+      </w:r>
+      <w:r>
+        <w:rPr>
+          <w:sz w:val="24"/>
+          <w:szCs w:val="24"/>
+        </w:rPr>
+        <w:t>Center</w:t>
       </w:r>
       <w:r>
         <w:rPr>
@@ -1083,7 +1090,6 @@
                 <w:lang w:val="en-US"/>
               </w:rPr>
             </w:pPr>
-            <w:proofErr w:type="spellStart"/>
             <w:r>
               <w:rPr>
                 <w:b/>
@@ -1094,7 +1100,6 @@
               </w:rPr>
               <w:t>Nomes</w:t>
             </w:r>
-            <w:proofErr w:type="spellEnd"/>
           </w:p>
         </w:tc>
         <w:tc>
@@ -1550,7 +1555,6 @@
                 <w:lang w:val="en-US"/>
               </w:rPr>
             </w:pPr>
-            <w:proofErr w:type="spellStart"/>
             <w:r>
               <w:rPr>
                 <w:b/>
@@ -1562,7 +1566,6 @@
               <w:lastRenderedPageBreak/>
               <w:t>Nomes</w:t>
             </w:r>
-            <w:proofErr w:type="spellEnd"/>
           </w:p>
         </w:tc>
         <w:tc>
@@ -1580,7 +1583,6 @@
                 <w:lang w:val="en-US"/>
               </w:rPr>
             </w:pPr>
-            <w:proofErr w:type="spellStart"/>
             <w:r>
               <w:rPr>
                 <w:b/>
@@ -1591,7 +1593,6 @@
               </w:rPr>
               <w:t>Descrição</w:t>
             </w:r>
-            <w:proofErr w:type="spellEnd"/>
           </w:p>
         </w:tc>
       </w:tr>
@@ -1613,7 +1614,6 @@
                 <w:szCs w:val="24"/>
               </w:rPr>
             </w:pPr>
-            <w:proofErr w:type="spellStart"/>
             <w:r>
               <w:rPr>
                 <w:b/>
@@ -1621,17 +1621,7 @@
                 <w:sz w:val="24"/>
                 <w:szCs w:val="24"/>
               </w:rPr>
-              <w:t>Tedy</w:t>
-            </w:r>
-            <w:proofErr w:type="spellEnd"/>
-            <w:r>
-              <w:rPr>
-                <w:b/>
-                <w:bCs/>
-                <w:sz w:val="24"/>
-                <w:szCs w:val="24"/>
-              </w:rPr>
-              <w:t xml:space="preserve"> Santos</w:t>
+              <w:t>Tedy Santos</w:t>
             </w:r>
           </w:p>
         </w:tc>
@@ -1743,7 +1733,6 @@
                 <w:lang w:val="en-US"/>
               </w:rPr>
             </w:pPr>
-            <w:proofErr w:type="spellStart"/>
             <w:r>
               <w:rPr>
                 <w:b/>
@@ -1752,51 +1741,7 @@
                 <w:szCs w:val="24"/>
                 <w:lang w:val="en-US"/>
               </w:rPr>
-              <w:t>Ultilizarão</w:t>
-            </w:r>
-            <w:proofErr w:type="spellEnd"/>
-            <w:r>
-              <w:rPr>
-                <w:b/>
-                <w:bCs/>
-                <w:sz w:val="24"/>
-                <w:szCs w:val="24"/>
-                <w:lang w:val="en-US"/>
-              </w:rPr>
-              <w:t xml:space="preserve"> </w:t>
-            </w:r>
-            <w:proofErr w:type="spellStart"/>
-            <w:r>
-              <w:rPr>
-                <w:b/>
-                <w:bCs/>
-                <w:sz w:val="24"/>
-                <w:szCs w:val="24"/>
-                <w:lang w:val="en-US"/>
-              </w:rPr>
-              <w:t>os</w:t>
-            </w:r>
-            <w:proofErr w:type="spellEnd"/>
-            <w:r>
-              <w:rPr>
-                <w:b/>
-                <w:bCs/>
-                <w:sz w:val="24"/>
-                <w:szCs w:val="24"/>
-                <w:lang w:val="en-US"/>
-              </w:rPr>
-              <w:t xml:space="preserve"> Sistema para </w:t>
-            </w:r>
-            <w:proofErr w:type="spellStart"/>
-            <w:r>
-              <w:rPr>
-                <w:b/>
-                <w:bCs/>
-                <w:sz w:val="24"/>
-                <w:szCs w:val="24"/>
-                <w:lang w:val="en-US"/>
-              </w:rPr>
-              <w:t>gerencia</w:t>
+              <w:t>Ultilizarão os Sistema para gerencia</w:t>
             </w:r>
             <w:r>
               <w:rPr>
@@ -1808,7 +1753,6 @@
               </w:rPr>
               <w:t>r</w:t>
             </w:r>
-            <w:proofErr w:type="spellEnd"/>
             <w:r>
               <w:rPr>
                 <w:b/>
@@ -1817,40 +1761,7 @@
                 <w:szCs w:val="24"/>
                 <w:lang w:val="en-US"/>
               </w:rPr>
-              <w:t xml:space="preserve"> </w:t>
-            </w:r>
-            <w:proofErr w:type="spellStart"/>
-            <w:r>
-              <w:rPr>
-                <w:b/>
-                <w:bCs/>
-                <w:sz w:val="24"/>
-                <w:szCs w:val="24"/>
-                <w:lang w:val="en-US"/>
-              </w:rPr>
-              <w:t>atendimento</w:t>
-            </w:r>
-            <w:proofErr w:type="spellEnd"/>
-            <w:r>
-              <w:rPr>
-                <w:b/>
-                <w:bCs/>
-                <w:sz w:val="24"/>
-                <w:szCs w:val="24"/>
-                <w:lang w:val="en-US"/>
-              </w:rPr>
-              <w:t xml:space="preserve"> de </w:t>
-            </w:r>
-            <w:proofErr w:type="spellStart"/>
-            <w:r>
-              <w:rPr>
-                <w:b/>
-                <w:bCs/>
-                <w:sz w:val="24"/>
-                <w:szCs w:val="24"/>
-                <w:lang w:val="en-US"/>
-              </w:rPr>
-              <w:t>emerg</w:t>
+              <w:t xml:space="preserve"> atendimento de emerg</w:t>
             </w:r>
             <w:r>
               <w:rPr>
@@ -1870,18 +1781,7 @@
                 <w:szCs w:val="24"/>
                 <w:lang w:val="en-US"/>
               </w:rPr>
-              <w:t>ncia</w:t>
-            </w:r>
-            <w:proofErr w:type="spellEnd"/>
-            <w:r>
-              <w:rPr>
-                <w:b/>
-                <w:bCs/>
-                <w:sz w:val="24"/>
-                <w:szCs w:val="24"/>
-                <w:lang w:val="en-US"/>
-              </w:rPr>
-              <w:t>.</w:t>
+              <w:t>ncia.</w:t>
             </w:r>
           </w:p>
         </w:tc>
@@ -1905,7 +1805,6 @@
                 <w:lang w:val="en-US"/>
               </w:rPr>
             </w:pPr>
-            <w:proofErr w:type="spellStart"/>
             <w:r>
               <w:rPr>
                 <w:b/>
@@ -1915,242 +1814,6 @@
                 <w:lang w:val="en-US"/>
               </w:rPr>
               <w:t>Usuarios</w:t>
-            </w:r>
-            <w:proofErr w:type="spellEnd"/>
-          </w:p>
-        </w:tc>
-        <w:tc>
-          <w:tcPr>
-            <w:tcW w:w="5415" w:type="dxa"/>
-          </w:tcPr>
-          <w:p>
-            <w:pPr>
-              <w:jc w:val="both"/>
-              <w:rPr>
-                <w:b/>
-                <w:bCs/>
-                <w:sz w:val="24"/>
-                <w:szCs w:val="24"/>
-                <w:lang w:val="en-US"/>
-              </w:rPr>
-            </w:pPr>
-            <w:proofErr w:type="spellStart"/>
-            <w:r>
-              <w:rPr>
-                <w:b/>
-                <w:bCs/>
-                <w:sz w:val="24"/>
-                <w:szCs w:val="24"/>
-                <w:lang w:val="en-US"/>
-              </w:rPr>
-              <w:t>Ultilizarão</w:t>
-            </w:r>
-            <w:proofErr w:type="spellEnd"/>
-            <w:r>
-              <w:rPr>
-                <w:b/>
-                <w:bCs/>
-                <w:sz w:val="24"/>
-                <w:szCs w:val="24"/>
-                <w:lang w:val="en-US"/>
-              </w:rPr>
-              <w:t xml:space="preserve"> </w:t>
-            </w:r>
-            <w:proofErr w:type="spellStart"/>
-            <w:r>
-              <w:rPr>
-                <w:b/>
-                <w:bCs/>
-                <w:sz w:val="24"/>
-                <w:szCs w:val="24"/>
-                <w:lang w:val="en-US"/>
-              </w:rPr>
-              <w:t>os</w:t>
-            </w:r>
-            <w:proofErr w:type="spellEnd"/>
-            <w:r>
-              <w:rPr>
-                <w:b/>
-                <w:bCs/>
-                <w:sz w:val="24"/>
-                <w:szCs w:val="24"/>
-                <w:lang w:val="en-US"/>
-              </w:rPr>
-              <w:t xml:space="preserve"> Sistema para </w:t>
-            </w:r>
-            <w:proofErr w:type="spellStart"/>
-            <w:r>
-              <w:rPr>
-                <w:b/>
-                <w:bCs/>
-                <w:sz w:val="24"/>
-                <w:szCs w:val="24"/>
-                <w:lang w:val="en-US"/>
-              </w:rPr>
-              <w:t>acessar</w:t>
-            </w:r>
-            <w:proofErr w:type="spellEnd"/>
-            <w:r>
-              <w:rPr>
-                <w:b/>
-                <w:bCs/>
-                <w:sz w:val="24"/>
-                <w:szCs w:val="24"/>
-                <w:lang w:val="en-US"/>
-              </w:rPr>
-              <w:t xml:space="preserve"> </w:t>
-            </w:r>
-            <w:proofErr w:type="spellStart"/>
-            <w:r>
-              <w:rPr>
-                <w:b/>
-                <w:bCs/>
-                <w:sz w:val="24"/>
-                <w:szCs w:val="24"/>
-                <w:lang w:val="en-US"/>
-              </w:rPr>
-              <w:t>informações</w:t>
-            </w:r>
-            <w:proofErr w:type="spellEnd"/>
-            <w:r>
-              <w:rPr>
-                <w:b/>
-                <w:bCs/>
-                <w:sz w:val="24"/>
-                <w:szCs w:val="24"/>
-                <w:lang w:val="en-US"/>
-              </w:rPr>
-              <w:t xml:space="preserve"> </w:t>
-            </w:r>
-            <w:proofErr w:type="spellStart"/>
-            <w:r>
-              <w:rPr>
-                <w:b/>
-                <w:bCs/>
-                <w:sz w:val="24"/>
-                <w:szCs w:val="24"/>
-                <w:lang w:val="en-US"/>
-              </w:rPr>
-              <w:t>sobre</w:t>
-            </w:r>
-            <w:proofErr w:type="spellEnd"/>
-            <w:r>
-              <w:rPr>
-                <w:b/>
-                <w:bCs/>
-                <w:sz w:val="24"/>
-                <w:szCs w:val="24"/>
-                <w:lang w:val="en-US"/>
-              </w:rPr>
-              <w:t xml:space="preserve"> o </w:t>
-            </w:r>
-            <w:proofErr w:type="spellStart"/>
-            <w:r>
-              <w:rPr>
-                <w:b/>
-                <w:bCs/>
-                <w:sz w:val="24"/>
-                <w:szCs w:val="24"/>
-                <w:lang w:val="en-US"/>
-              </w:rPr>
-              <w:t>atendimento</w:t>
-            </w:r>
-            <w:proofErr w:type="spellEnd"/>
-            <w:r>
-              <w:rPr>
-                <w:b/>
-                <w:bCs/>
-                <w:sz w:val="24"/>
-                <w:szCs w:val="24"/>
-                <w:lang w:val="en-US"/>
-              </w:rPr>
-              <w:t xml:space="preserve"> dos </w:t>
-            </w:r>
-            <w:proofErr w:type="spellStart"/>
-            <w:r>
-              <w:rPr>
-                <w:b/>
-                <w:bCs/>
-                <w:sz w:val="24"/>
-                <w:szCs w:val="24"/>
-                <w:lang w:val="en-US"/>
-              </w:rPr>
-              <w:t>B</w:t>
-            </w:r>
-            <w:r>
-              <w:rPr>
-                <w:b/>
-                <w:bCs/>
-                <w:sz w:val="24"/>
-                <w:szCs w:val="24"/>
-                <w:lang w:val="en-US"/>
-              </w:rPr>
-              <w:t>ombeiros</w:t>
-            </w:r>
-            <w:proofErr w:type="spellEnd"/>
-            <w:r>
-              <w:rPr>
-                <w:b/>
-                <w:bCs/>
-                <w:sz w:val="24"/>
-                <w:szCs w:val="24"/>
-                <w:lang w:val="en-US"/>
-              </w:rPr>
-              <w:t>.</w:t>
-            </w:r>
-          </w:p>
-        </w:tc>
-      </w:tr>
-      <w:tr>
-        <w:trPr>
-          <w:trHeight w:val="195"/>
-        </w:trPr>
-        <w:tc>
-          <w:tcPr>
-            <w:tcW w:w="2802" w:type="dxa"/>
-          </w:tcPr>
-          <w:p>
-            <w:pPr>
-              <w:jc w:val="both"/>
-              <w:rPr>
-                <w:b/>
-                <w:bCs/>
-                <w:sz w:val="24"/>
-                <w:szCs w:val="24"/>
-                <w:lang w:val="en-US"/>
-              </w:rPr>
-            </w:pPr>
-            <w:r>
-              <w:rPr>
-                <w:b/>
-                <w:bCs/>
-                <w:sz w:val="24"/>
-                <w:szCs w:val="24"/>
-                <w:lang w:val="en-US"/>
-              </w:rPr>
-              <w:t xml:space="preserve">Governo </w:t>
-            </w:r>
-            <w:proofErr w:type="gramStart"/>
-            <w:r>
-              <w:rPr>
-                <w:b/>
-                <w:bCs/>
-                <w:sz w:val="24"/>
-                <w:szCs w:val="24"/>
-                <w:lang w:val="en-US"/>
-              </w:rPr>
-              <w:t>do</w:t>
-            </w:r>
-            <w:proofErr w:type="gramEnd"/>
-            <w:r>
-              <w:rPr>
-                <w:b/>
-                <w:bCs/>
-                <w:sz w:val="24"/>
-                <w:szCs w:val="24"/>
-                <w:lang w:val="en-US"/>
-              </w:rPr>
-              <w:t xml:space="preserve"> Estado</w:t>
             </w:r>
           </w:p>
         </w:tc>
@@ -2169,7 +1832,6 @@
                 <w:lang w:val="en-US"/>
               </w:rPr>
             </w:pPr>
-            <w:proofErr w:type="spellStart"/>
             <w:r>
               <w:rPr>
                 <w:b/>
@@ -2178,150 +1840,7 @@
                 <w:szCs w:val="24"/>
                 <w:lang w:val="en-US"/>
               </w:rPr>
-              <w:t>Patrocinador</w:t>
-            </w:r>
-            <w:proofErr w:type="spellEnd"/>
-            <w:r>
-              <w:rPr>
-                <w:b/>
-                <w:bCs/>
-                <w:sz w:val="24"/>
-                <w:szCs w:val="24"/>
-                <w:lang w:val="en-US"/>
-              </w:rPr>
-              <w:t xml:space="preserve"> do </w:t>
-            </w:r>
-            <w:proofErr w:type="spellStart"/>
-            <w:r>
-              <w:rPr>
-                <w:b/>
-                <w:bCs/>
-                <w:sz w:val="24"/>
-                <w:szCs w:val="24"/>
-                <w:lang w:val="en-US"/>
-              </w:rPr>
-              <w:t>projeto</w:t>
-            </w:r>
-            <w:proofErr w:type="spellEnd"/>
-            <w:r>
-              <w:rPr>
-                <w:b/>
-                <w:bCs/>
-                <w:sz w:val="24"/>
-                <w:szCs w:val="24"/>
-                <w:lang w:val="en-US"/>
-              </w:rPr>
-              <w:t xml:space="preserve"> e </w:t>
-            </w:r>
-            <w:proofErr w:type="spellStart"/>
-            <w:r>
-              <w:rPr>
-                <w:b/>
-                <w:bCs/>
-                <w:sz w:val="24"/>
-                <w:szCs w:val="24"/>
-                <w:lang w:val="en-US"/>
-              </w:rPr>
-              <w:t>interessado</w:t>
-            </w:r>
-            <w:proofErr w:type="spellEnd"/>
-            <w:r>
-              <w:rPr>
-                <w:b/>
-                <w:bCs/>
-                <w:sz w:val="24"/>
-                <w:szCs w:val="24"/>
-                <w:lang w:val="en-US"/>
-              </w:rPr>
-              <w:t xml:space="preserve"> </w:t>
-            </w:r>
-            <w:proofErr w:type="spellStart"/>
-            <w:r>
-              <w:rPr>
-                <w:b/>
-                <w:bCs/>
-                <w:sz w:val="24"/>
-                <w:szCs w:val="24"/>
-                <w:lang w:val="en-US"/>
-              </w:rPr>
-              <w:t>em</w:t>
-            </w:r>
-            <w:proofErr w:type="spellEnd"/>
-            <w:r>
-              <w:rPr>
-                <w:b/>
-                <w:bCs/>
-                <w:sz w:val="24"/>
-                <w:szCs w:val="24"/>
-                <w:lang w:val="en-US"/>
-              </w:rPr>
-              <w:t xml:space="preserve"> </w:t>
-            </w:r>
-            <w:proofErr w:type="spellStart"/>
-            <w:r>
-              <w:rPr>
-                <w:b/>
-                <w:bCs/>
-                <w:sz w:val="24"/>
-                <w:szCs w:val="24"/>
-                <w:lang w:val="en-US"/>
-              </w:rPr>
-              <w:t>elevar</w:t>
-            </w:r>
-            <w:proofErr w:type="spellEnd"/>
-            <w:r>
-              <w:rPr>
-                <w:b/>
-                <w:bCs/>
-                <w:sz w:val="24"/>
-                <w:szCs w:val="24"/>
-                <w:lang w:val="en-US"/>
-              </w:rPr>
-              <w:t xml:space="preserve"> o </w:t>
-            </w:r>
-            <w:proofErr w:type="spellStart"/>
-            <w:r>
-              <w:rPr>
-                <w:b/>
-                <w:bCs/>
-                <w:sz w:val="24"/>
-                <w:szCs w:val="24"/>
-                <w:lang w:val="en-US"/>
-              </w:rPr>
-              <w:t>atendimento</w:t>
-            </w:r>
-            <w:proofErr w:type="spellEnd"/>
-            <w:r>
-              <w:rPr>
-                <w:b/>
-                <w:bCs/>
-                <w:sz w:val="24"/>
-                <w:szCs w:val="24"/>
-                <w:lang w:val="en-US"/>
-              </w:rPr>
-              <w:t xml:space="preserve"> de </w:t>
-            </w:r>
-            <w:proofErr w:type="spellStart"/>
-            <w:r>
-              <w:rPr>
-                <w:b/>
-                <w:bCs/>
-                <w:sz w:val="24"/>
-                <w:szCs w:val="24"/>
-                <w:lang w:val="en-US"/>
-              </w:rPr>
-              <w:t>emergencias</w:t>
-            </w:r>
-            <w:proofErr w:type="spellEnd"/>
-            <w:r>
-              <w:rPr>
-                <w:b/>
-                <w:bCs/>
-                <w:sz w:val="24"/>
-                <w:szCs w:val="24"/>
-                <w:lang w:val="en-US"/>
-              </w:rPr>
-              <w:t xml:space="preserve"> dos </w:t>
+              <w:t xml:space="preserve">Ultilizarão os Sistema para acessar informações sobre o atendimento dos </w:t>
             </w:r>
             <w:r>
               <w:rPr>
@@ -2365,7 +1884,6 @@
                 <w:lang w:val="en-US"/>
               </w:rPr>
             </w:pPr>
-            <w:proofErr w:type="spellStart"/>
             <w:r>
               <w:rPr>
                 <w:b/>
@@ -2374,9 +1892,8 @@
                 <w:szCs w:val="24"/>
                 <w:lang w:val="en-US"/>
               </w:rPr>
-              <w:t>Prefeitura</w:t>
+              <w:t>Governo do Estado</w:t>
             </w:r>
-            <w:proofErr w:type="spellEnd"/>
           </w:p>
         </w:tc>
         <w:tc>
@@ -2394,7 +1911,6 @@
                 <w:lang w:val="en-US"/>
               </w:rPr>
             </w:pPr>
-            <w:proofErr w:type="spellStart"/>
             <w:r>
               <w:rPr>
                 <w:b/>
@@ -2403,9 +1919,8 @@
                 <w:szCs w:val="24"/>
                 <w:lang w:val="en-US"/>
               </w:rPr>
-              <w:t>Apoiadora</w:t>
+              <w:t xml:space="preserve">Patrocinador do projeto e interessado em elevar o atendimento de emergencias dos </w:t>
             </w:r>
-            <w:proofErr w:type="spellEnd"/>
             <w:r>
               <w:rPr>
                 <w:b/>
@@ -2414,9 +1929,8 @@
                 <w:szCs w:val="24"/>
                 <w:lang w:val="en-US"/>
               </w:rPr>
-              <w:t xml:space="preserve"> do </w:t>
+              <w:t>B</w:t>
             </w:r>
-            <w:proofErr w:type="spellStart"/>
             <w:r>
               <w:rPr>
                 <w:b/>
@@ -2425,9 +1939,30 @@
                 <w:szCs w:val="24"/>
                 <w:lang w:val="en-US"/>
               </w:rPr>
-              <w:t>projeto</w:t>
+              <w:t>ombeiros.</w:t>
             </w:r>
-            <w:proofErr w:type="spellEnd"/>
+          </w:p>
+        </w:tc>
+      </w:tr>
+      <w:tr>
+        <w:trPr>
+          <w:trHeight w:val="195"/>
+        </w:trPr>
+        <w:tc>
+          <w:tcPr>
+            <w:tcW w:w="2802" w:type="dxa"/>
+          </w:tcPr>
+          <w:p>
+            <w:pPr>
+              <w:jc w:val="both"/>
+              <w:rPr>
+                <w:b/>
+                <w:bCs/>
+                <w:sz w:val="24"/>
+                <w:szCs w:val="24"/>
+                <w:lang w:val="en-US"/>
+              </w:rPr>
+            </w:pPr>
             <w:r>
               <w:rPr>
                 <w:b/>
@@ -2436,9 +1971,25 @@
                 <w:szCs w:val="24"/>
                 <w:lang w:val="en-US"/>
               </w:rPr>
-              <w:t xml:space="preserve"> </w:t>
+              <w:t>Prefeitura</w:t>
             </w:r>
-            <w:proofErr w:type="spellStart"/>
+          </w:p>
+        </w:tc>
+        <w:tc>
+          <w:tcPr>
+            <w:tcW w:w="5415" w:type="dxa"/>
+          </w:tcPr>
+          <w:p>
+            <w:pPr>
+              <w:jc w:val="both"/>
+              <w:rPr>
+                <w:b/>
+                <w:bCs/>
+                <w:sz w:val="24"/>
+                <w:szCs w:val="24"/>
+                <w:lang w:val="en-US"/>
+              </w:rPr>
+            </w:pPr>
             <w:r>
               <w:rPr>
                 <w:b/>
@@ -2447,84 +1998,7 @@
                 <w:szCs w:val="24"/>
                 <w:lang w:val="en-US"/>
               </w:rPr>
-              <w:t>interessada</w:t>
-            </w:r>
-            <w:proofErr w:type="spellEnd"/>
-            <w:r>
-              <w:rPr>
-                <w:b/>
-                <w:bCs/>
-                <w:sz w:val="24"/>
-                <w:szCs w:val="24"/>
-                <w:lang w:val="en-US"/>
-              </w:rPr>
-              <w:t xml:space="preserve"> </w:t>
-            </w:r>
-            <w:proofErr w:type="spellStart"/>
-            <w:r>
-              <w:rPr>
-                <w:b/>
-                <w:bCs/>
-                <w:sz w:val="24"/>
-                <w:szCs w:val="24"/>
-                <w:lang w:val="en-US"/>
-              </w:rPr>
-              <w:t>em</w:t>
-            </w:r>
-            <w:proofErr w:type="spellEnd"/>
-            <w:r>
-              <w:rPr>
-                <w:b/>
-                <w:bCs/>
-                <w:sz w:val="24"/>
-                <w:szCs w:val="24"/>
-                <w:lang w:val="en-US"/>
-              </w:rPr>
-              <w:t xml:space="preserve"> </w:t>
-            </w:r>
-            <w:proofErr w:type="spellStart"/>
-            <w:r>
-              <w:rPr>
-                <w:b/>
-                <w:bCs/>
-                <w:sz w:val="24"/>
-                <w:szCs w:val="24"/>
-                <w:lang w:val="en-US"/>
-              </w:rPr>
-              <w:t>elevar</w:t>
-            </w:r>
-            <w:proofErr w:type="spellEnd"/>
-            <w:r>
-              <w:rPr>
-                <w:b/>
-                <w:bCs/>
-                <w:sz w:val="24"/>
-                <w:szCs w:val="24"/>
-                <w:lang w:val="en-US"/>
-              </w:rPr>
-              <w:t xml:space="preserve"> a </w:t>
-            </w:r>
-            <w:proofErr w:type="spellStart"/>
-            <w:r>
-              <w:rPr>
-                <w:b/>
-                <w:bCs/>
-                <w:sz w:val="24"/>
-                <w:szCs w:val="24"/>
-                <w:lang w:val="en-US"/>
-              </w:rPr>
-              <w:t>qualidade</w:t>
-            </w:r>
-            <w:proofErr w:type="spellEnd"/>
-            <w:r>
-              <w:rPr>
-                <w:b/>
-                <w:bCs/>
-                <w:sz w:val="24"/>
-                <w:szCs w:val="24"/>
-                <w:lang w:val="en-US"/>
-              </w:rPr>
-              <w:t xml:space="preserve"> do </w:t>
+              <w:t xml:space="preserve">Apoiadora do projeto interessada em elevar a qualidade do </w:t>
             </w:r>
             <w:r>
               <w:rPr>
@@ -2568,7 +2042,6 @@
                 <w:lang w:val="en-US"/>
               </w:rPr>
             </w:pPr>
-            <w:proofErr w:type="spellStart"/>
             <w:r>
               <w:rPr>
                 <w:b/>
@@ -2577,31 +2050,8 @@
                 <w:szCs w:val="24"/>
                 <w:lang w:val="en-US"/>
               </w:rPr>
-              <w:t>Equipe</w:t>
+              <w:t>Equipe do projeto</w:t>
             </w:r>
-            <w:proofErr w:type="spellEnd"/>
-            <w:r>
-              <w:rPr>
-                <w:b/>
-                <w:bCs/>
-                <w:sz w:val="24"/>
-                <w:szCs w:val="24"/>
-                <w:lang w:val="en-US"/>
-              </w:rPr>
-              <w:t xml:space="preserve"> do </w:t>
-            </w:r>
-            <w:proofErr w:type="spellStart"/>
-            <w:r>
-              <w:rPr>
-                <w:b/>
-                <w:bCs/>
-                <w:sz w:val="24"/>
-                <w:szCs w:val="24"/>
-                <w:lang w:val="en-US"/>
-              </w:rPr>
-              <w:t>projeto</w:t>
-            </w:r>
-            <w:proofErr w:type="spellEnd"/>
           </w:p>
         </w:tc>
         <w:tc>
@@ -2619,7 +2069,6 @@
                 <w:lang w:val="en-US"/>
               </w:rPr>
             </w:pPr>
-            <w:proofErr w:type="spellStart"/>
             <w:r>
               <w:rPr>
                 <w:b/>
@@ -2628,64 +2077,8 @@
                 <w:szCs w:val="24"/>
                 <w:lang w:val="en-US"/>
               </w:rPr>
-              <w:t>Interessada</w:t>
+              <w:t xml:space="preserve">Interessada em obter </w:t>
             </w:r>
-            <w:proofErr w:type="spellEnd"/>
-            <w:r>
-              <w:rPr>
-                <w:b/>
-                <w:bCs/>
-                <w:sz w:val="24"/>
-                <w:szCs w:val="24"/>
-                <w:lang w:val="en-US"/>
-              </w:rPr>
-              <w:t xml:space="preserve"> </w:t>
-            </w:r>
-            <w:proofErr w:type="spellStart"/>
-            <w:r>
-              <w:rPr>
-                <w:b/>
-                <w:bCs/>
-                <w:sz w:val="24"/>
-                <w:szCs w:val="24"/>
-                <w:lang w:val="en-US"/>
-              </w:rPr>
-              <w:t>em</w:t>
-            </w:r>
-            <w:proofErr w:type="spellEnd"/>
-            <w:r>
-              <w:rPr>
-                <w:b/>
-                <w:bCs/>
-                <w:sz w:val="24"/>
-                <w:szCs w:val="24"/>
-                <w:lang w:val="en-US"/>
-              </w:rPr>
-              <w:t xml:space="preserve"> </w:t>
-            </w:r>
-            <w:proofErr w:type="spellStart"/>
-            <w:r>
-              <w:rPr>
-                <w:b/>
-                <w:bCs/>
-                <w:sz w:val="24"/>
-                <w:szCs w:val="24"/>
-                <w:lang w:val="en-US"/>
-              </w:rPr>
-              <w:t>obter</w:t>
-            </w:r>
-            <w:proofErr w:type="spellEnd"/>
-            <w:r>
-              <w:rPr>
-                <w:b/>
-                <w:bCs/>
-                <w:sz w:val="24"/>
-                <w:szCs w:val="24"/>
-                <w:lang w:val="en-US"/>
-              </w:rPr>
-              <w:t xml:space="preserve"> </w:t>
-            </w:r>
-            <w:proofErr w:type="spellStart"/>
             <w:r>
               <w:rPr>
                 <w:b/>
@@ -2704,97 +2097,8 @@
                 <w:szCs w:val="24"/>
                 <w:lang w:val="en-US"/>
               </w:rPr>
-              <w:t>xito</w:t>
+              <w:t>xito no projeto para abrir novas oportunidades</w:t>
             </w:r>
-            <w:proofErr w:type="spellEnd"/>
-            <w:r>
-              <w:rPr>
-                <w:b/>
-                <w:bCs/>
-                <w:sz w:val="24"/>
-                <w:szCs w:val="24"/>
-                <w:lang w:val="en-US"/>
-              </w:rPr>
-              <w:t xml:space="preserve"> no </w:t>
-            </w:r>
-            <w:proofErr w:type="spellStart"/>
-            <w:r>
-              <w:rPr>
-                <w:b/>
-                <w:bCs/>
-                <w:sz w:val="24"/>
-                <w:szCs w:val="24"/>
-                <w:lang w:val="en-US"/>
-              </w:rPr>
-              <w:t>projeto</w:t>
-            </w:r>
-            <w:proofErr w:type="spellEnd"/>
-            <w:r>
-              <w:rPr>
-                <w:b/>
-                <w:bCs/>
-                <w:sz w:val="24"/>
-                <w:szCs w:val="24"/>
-                <w:lang w:val="en-US"/>
-              </w:rPr>
-              <w:t xml:space="preserve"> para </w:t>
-            </w:r>
-            <w:proofErr w:type="spellStart"/>
-            <w:r>
-              <w:rPr>
-                <w:b/>
-                <w:bCs/>
-                <w:sz w:val="24"/>
-                <w:szCs w:val="24"/>
-                <w:lang w:val="en-US"/>
-              </w:rPr>
-              <w:t>abrir</w:t>
-            </w:r>
-            <w:proofErr w:type="spellEnd"/>
-            <w:r>
-              <w:rPr>
-                <w:b/>
-                <w:bCs/>
-                <w:sz w:val="24"/>
-                <w:szCs w:val="24"/>
-                <w:lang w:val="en-US"/>
-              </w:rPr>
-              <w:t xml:space="preserve"> </w:t>
-            </w:r>
-            <w:proofErr w:type="spellStart"/>
-            <w:r>
-              <w:rPr>
-                <w:b/>
-                <w:bCs/>
-                <w:sz w:val="24"/>
-                <w:szCs w:val="24"/>
-                <w:lang w:val="en-US"/>
-              </w:rPr>
-              <w:t>novas</w:t>
-            </w:r>
-            <w:proofErr w:type="spellEnd"/>
-            <w:r>
-              <w:rPr>
-                <w:b/>
-                <w:bCs/>
-                <w:sz w:val="24"/>
-                <w:szCs w:val="24"/>
-                <w:lang w:val="en-US"/>
-              </w:rPr>
-              <w:t xml:space="preserve"> </w:t>
-            </w:r>
-            <w:proofErr w:type="spellStart"/>
-            <w:r>
-              <w:rPr>
-                <w:b/>
-                <w:bCs/>
-                <w:sz w:val="24"/>
-                <w:szCs w:val="24"/>
-                <w:lang w:val="en-US"/>
-              </w:rPr>
-              <w:t>oportunidades</w:t>
-            </w:r>
-            <w:proofErr w:type="spellEnd"/>
             <w:r>
               <w:rPr>
                 <w:b/>
@@ -2813,18 +2117,7 @@
                 <w:szCs w:val="24"/>
                 <w:lang w:val="en-US"/>
               </w:rPr>
-              <w:t xml:space="preserve">de se </w:t>
-            </w:r>
-            <w:proofErr w:type="spellStart"/>
-            <w:r>
-              <w:rPr>
-                <w:b/>
-                <w:bCs/>
-                <w:sz w:val="24"/>
-                <w:szCs w:val="24"/>
-                <w:lang w:val="en-US"/>
-              </w:rPr>
-              <w:t>torna</w:t>
+              <w:t>de se torna</w:t>
             </w:r>
             <w:r>
               <w:rPr>
@@ -2836,7 +2129,6 @@
               </w:rPr>
               <w:t>r</w:t>
             </w:r>
-            <w:proofErr w:type="spellEnd"/>
             <w:r>
               <w:rPr>
                 <w:b/>
@@ -2845,29 +2137,7 @@
                 <w:szCs w:val="24"/>
                 <w:lang w:val="en-US"/>
               </w:rPr>
-              <w:t xml:space="preserve"> </w:t>
-            </w:r>
-            <w:proofErr w:type="spellStart"/>
-            <w:r>
-              <w:rPr>
-                <w:b/>
-                <w:bCs/>
-                <w:sz w:val="24"/>
-                <w:szCs w:val="24"/>
-                <w:lang w:val="en-US"/>
-              </w:rPr>
-              <w:t>parceira</w:t>
-            </w:r>
-            <w:proofErr w:type="spellEnd"/>
-            <w:r>
-              <w:rPr>
-                <w:b/>
-                <w:bCs/>
-                <w:sz w:val="24"/>
-                <w:szCs w:val="24"/>
-                <w:lang w:val="en-US"/>
-              </w:rPr>
-              <w:t xml:space="preserve"> do </w:t>
+              <w:t xml:space="preserve"> parceira do </w:t>
             </w:r>
             <w:r>
               <w:rPr>
@@ -2907,64 +2177,8 @@
                 <w:szCs w:val="24"/>
                 <w:lang w:val="en-US"/>
               </w:rPr>
-              <w:t xml:space="preserve"> </w:t>
+              <w:t xml:space="preserve"> estender o uso dessa nova tecnologia</w:t>
             </w:r>
-            <w:proofErr w:type="spellStart"/>
-            <w:r>
-              <w:rPr>
-                <w:b/>
-                <w:bCs/>
-                <w:sz w:val="24"/>
-                <w:szCs w:val="24"/>
-                <w:lang w:val="en-US"/>
-              </w:rPr>
-              <w:t>estender</w:t>
-            </w:r>
-            <w:proofErr w:type="spellEnd"/>
-            <w:r>
-              <w:rPr>
-                <w:b/>
-                <w:bCs/>
-                <w:sz w:val="24"/>
-                <w:szCs w:val="24"/>
-                <w:lang w:val="en-US"/>
-              </w:rPr>
-              <w:t xml:space="preserve"> o </w:t>
-            </w:r>
-            <w:proofErr w:type="spellStart"/>
-            <w:r>
-              <w:rPr>
-                <w:b/>
-                <w:bCs/>
-                <w:sz w:val="24"/>
-                <w:szCs w:val="24"/>
-                <w:lang w:val="en-US"/>
-              </w:rPr>
-              <w:t>uso</w:t>
-            </w:r>
-            <w:proofErr w:type="spellEnd"/>
-            <w:r>
-              <w:rPr>
-                <w:b/>
-                <w:bCs/>
-                <w:sz w:val="24"/>
-                <w:szCs w:val="24"/>
-                <w:lang w:val="en-US"/>
-              </w:rPr>
-              <w:t xml:space="preserve"> dessa nova </w:t>
-            </w:r>
-            <w:proofErr w:type="spellStart"/>
-            <w:r>
-              <w:rPr>
-                <w:b/>
-                <w:bCs/>
-                <w:sz w:val="24"/>
-                <w:szCs w:val="24"/>
-                <w:lang w:val="en-US"/>
-              </w:rPr>
-              <w:t>tecnologia</w:t>
-            </w:r>
-            <w:proofErr w:type="spellEnd"/>
           </w:p>
         </w:tc>
       </w:tr>
@@ -3975,14 +3189,7 @@
           <w:sz w:val="24"/>
           <w:szCs w:val="24"/>
         </w:rPr>
-        <w:t>Logar</w:t>
-      </w:r>
-      <w:r>
-        <w:rPr>
-          <w:sz w:val="24"/>
-          <w:szCs w:val="24"/>
-        </w:rPr>
-        <w:t>.</w:t>
+        <w:t>Logar.</w:t>
       </w:r>
     </w:p>
     <w:p>
@@ -4414,23 +3621,7 @@
         <w:t>:</w:t>
       </w:r>
       <w:r>
-        <w:t xml:space="preserve"> Nome, e-mail, usuário, senha, data de nascimento, telefone, </w:t>
-      </w:r>
-      <w:proofErr w:type="spellStart"/>
-      <w:r>
-        <w:t>cpf</w:t>
-      </w:r>
-      <w:proofErr w:type="spellEnd"/>
-      <w:r>
-        <w:t xml:space="preserve">, cep, deficiência, alergia, tipo sanguíneo e </w:t>
-      </w:r>
-      <w:proofErr w:type="spellStart"/>
-      <w:r>
-        <w:t>pcd</w:t>
-      </w:r>
-      <w:proofErr w:type="spellEnd"/>
-      <w:r>
-        <w:t>.</w:t>
+        <w:t xml:space="preserve"> Nome, e-mail, usuário, senha, data de nascimento, telefone, cpf, cep, deficiência, alergia, tipo sanguíneo e pcd.</w:t>
       </w:r>
     </w:p>
     <w:p>
@@ -4531,15 +3722,7 @@
         <w:jc w:val="both"/>
       </w:pPr>
       <w:r>
-        <w:t xml:space="preserve">O Usuário Assim que ele se cadastra pode efetuar login ao preencher os espaços com login e senha o usuário </w:t>
-      </w:r>
-      <w:proofErr w:type="spellStart"/>
-      <w:r>
-        <w:t>logara</w:t>
-      </w:r>
-      <w:proofErr w:type="spellEnd"/>
-      <w:r>
-        <w:t xml:space="preserve"> com sucesso na aplicação.</w:t>
+        <w:t>O Usuário Assim que ele se cadastra pode efetuar login ao preencher os espaços com login e senha o usuário logara com sucesso na aplicação.</w:t>
       </w:r>
     </w:p>
     <w:p>
@@ -4583,13 +3766,7 @@
         <w:jc w:val="both"/>
       </w:pPr>
       <w:r>
-        <w:t xml:space="preserve"> 3 – Após </w:t>
-      </w:r>
-      <w:r>
-        <w:t>efetuar</w:t>
-      </w:r>
-      <w:r>
-        <w:t xml:space="preserve"> o login o sistema deverá exibir a aplicação.</w:t>
+        <w:t xml:space="preserve"> 3 – Após efetuar o login o sistema deverá exibir a aplicação.</w:t>
       </w:r>
     </w:p>
     <w:p>
@@ -4638,32 +3815,13 @@
         <w:t>acessar área</w:t>
       </w:r>
       <w:r>
-        <w:t xml:space="preserve"> para e</w:t>
-      </w:r>
-      <w:r>
-        <w:t xml:space="preserve">ditar </w:t>
+        <w:t xml:space="preserve"> para editar </w:t>
       </w:r>
       <w:r>
         <w:t>áreas dos</w:t>
       </w:r>
       <w:r>
-        <w:t xml:space="preserve"> formulários para preenchimento: Nome, e-mail, usuário, senha, data de nascimento, telefone, </w:t>
-      </w:r>
-      <w:proofErr w:type="spellStart"/>
-      <w:r>
-        <w:t>cpf</w:t>
-      </w:r>
-      <w:proofErr w:type="spellEnd"/>
-      <w:r>
-        <w:t xml:space="preserve">, cep, deficiência, alergia, tipo sanguíneo e </w:t>
-      </w:r>
-      <w:proofErr w:type="spellStart"/>
-      <w:r>
-        <w:t>pcd</w:t>
-      </w:r>
-      <w:proofErr w:type="spellEnd"/>
-      <w:r>
-        <w:t>.</w:t>
+        <w:t xml:space="preserve"> formulários para preenchimento: Nome, e-mail, usuário, senha, data de nascimento, telefone, cpf, cep, deficiência, alergia, tipo sanguíneo e pcd.</w:t>
       </w:r>
     </w:p>
     <w:p>
@@ -5030,10 +4188,7 @@
     </w:p>
     <w:p>
       <w:r>
-        <w:t>Os Bombeiros Recebem a emergência e visualizará</w:t>
-      </w:r>
-      <w:r>
-        <w:t xml:space="preserve"> o local de ocorrência e farão o atendimento o mais rápido possível.</w:t>
+        <w:t>Os Bombeiros Recebem a emergência e visualizará o local de ocorrência e farão o atendimento o mais rápido possível.</w:t>
       </w:r>
     </w:p>
     <w:p>
@@ -5095,16 +4250,7 @@
         <w:jc w:val="both"/>
       </w:pPr>
       <w:r>
-        <w:t>Bombeiros recebem imediatamente a emergência envia</w:t>
-      </w:r>
-      <w:r>
-        <w:t xml:space="preserve"> um</w:t>
-      </w:r>
-      <w:r>
-        <w:t>a viatura para o local que foi solicitado a</w:t>
-      </w:r>
-      <w:r>
-        <w:t xml:space="preserve"> ocorrência da emergência e farão o atendimento o mais rápido possível.</w:t>
+        <w:t>Bombeiros recebem imediatamente a emergência envia uma viatura para o local que foi solicitado a ocorrência da emergência e farão o atendimento o mais rápido possível.</w:t>
       </w:r>
     </w:p>
     <w:p>
@@ -5149,10 +4295,7 @@
         <w:t xml:space="preserve">- </w:t>
       </w:r>
       <w:r>
-        <w:t xml:space="preserve">E enviado uma rota para o Bombeiro de onde ocorreu </w:t>
-      </w:r>
-      <w:r>
-        <w:t>a ocorrência</w:t>
+        <w:t>E enviado uma rota para o Bombeiro de onde ocorreu a ocorrência</w:t>
       </w:r>
     </w:p>
     <w:p>

</xml_diff>